<commit_message>
Lets say that Q1 is done
Hopefully...
</commit_message>
<xml_diff>
--- a/homework3/dry.docx
+++ b/homework3/dry.docx
@@ -175,16 +175,7 @@
       </w:pPr>
       <w:bookmarkStart w:id="9" w:name="_Ref502565100"/>
       <w:r>
-        <w:t>S</w:t>
-      </w:r>
-      <w:r>
-        <w:t xml:space="preserve">hipping address </w:t>
-      </w:r>
-      <w:r>
-        <w:t xml:space="preserve">- </w:t>
-      </w:r>
-      <w:r>
-        <w:t xml:space="preserve">if the order type is </w:t>
+        <w:t xml:space="preserve">Shipping address - if the order type is </w:t>
       </w:r>
       <w:r>
         <w:fldChar w:fldCharType="begin"/>
@@ -410,13 +401,7 @@
       </w:pPr>
       <w:bookmarkStart w:id="15" w:name="_Ref502567327"/>
       <w:r>
-        <w:t>T</w:t>
-      </w:r>
-      <w:r>
-        <w:t>he system shall</w:t>
-      </w:r>
-      <w:r>
-        <w:t xml:space="preserve"> v</w:t>
+        <w:t>The system shall v</w:t>
       </w:r>
       <w:r>
         <w:t>erify that enough tables are available at the desired End-user date (</w:t>
@@ -956,13 +941,7 @@
         <w:t>‎</w:t>
       </w:r>
       <w:r>
-        <w:t>1.1.2</w:t>
-      </w:r>
-      <w:r>
-        <w:t>.</w:t>
-      </w:r>
-      <w:r>
-        <w:t>1.1.1</w:t>
+        <w:t>1.1.2.1.1.1</w:t>
       </w:r>
       <w:r>
         <w:fldChar w:fldCharType="end"/>
@@ -1589,28 +1568,7 @@
         <w:bidi w:val="0"/>
       </w:pPr>
       <w:r>
-        <w:t xml:space="preserve">A </w:t>
-      </w:r>
-      <w:r>
-        <w:t xml:space="preserve">human resource </w:t>
-      </w:r>
-      <w:r>
-        <w:t>person (henceforth called the</w:t>
-      </w:r>
-      <w:r>
-        <w:t xml:space="preserve"> HR-user</w:t>
-      </w:r>
-      <w:r>
-        <w:t xml:space="preserve">) shall enter the following </w:t>
-      </w:r>
-      <w:r>
-        <w:t xml:space="preserve">login </w:t>
-      </w:r>
-      <w:r>
-        <w:t>information into the system</w:t>
-      </w:r>
-      <w:r>
-        <w:t>:</w:t>
+        <w:t>A human resource person (henceforth called the HR-user) shall enter the following login information into the system:</w:t>
       </w:r>
     </w:p>
     <w:p>
@@ -1712,7 +1670,16 @@
         <w:t>If the login information is incorrect, then the system shall notify the HR-user</w:t>
       </w:r>
     </w:p>
-    <w:p/>
+    <w:p>
+      <w:pPr>
+        <w:bidi w:val="0"/>
+      </w:pPr>
+    </w:p>
+    <w:p>
+      <w:pPr>
+        <w:bidi w:val="0"/>
+      </w:pPr>
+    </w:p>
     <w:p>
       <w:pPr>
         <w:pStyle w:val="Heading2"/>
@@ -1748,13 +1715,7 @@
         <w:t>A waiter who works at the restaurant</w:t>
       </w:r>
       <w:r>
-        <w:t xml:space="preserve"> (</w:t>
-      </w:r>
-      <w:r>
-        <w:t xml:space="preserve">henceforth called the </w:t>
-      </w:r>
-      <w:r>
-        <w:t>Waiter)</w:t>
+        <w:t xml:space="preserve"> (henceforth called the Waiter)</w:t>
       </w:r>
       <w:r>
         <w:t xml:space="preserve"> shall enter the following login information into the system:</w:t>
@@ -1809,10 +1770,7 @@
         <w:bidi w:val="0"/>
       </w:pPr>
       <w:r>
-        <w:t xml:space="preserve">If the login information is correct, then the system shall display a list of </w:t>
-      </w:r>
-      <w:r>
-        <w:t>orders that are booked to the current date</w:t>
+        <w:t>If the login information is correct, then the system shall display a list of orders that are booked to the current date</w:t>
       </w:r>
     </w:p>
     <w:p>
@@ -1829,19 +1787,202 @@
         <w:t xml:space="preserve">The system shall allow the </w:t>
       </w:r>
       <w:r>
+        <w:t xml:space="preserve">Waiter </w:t>
+      </w:r>
+      <w:r>
+        <w:t xml:space="preserve">to remove orders which are payed for via </w:t>
+      </w:r>
+      <w:r>
+        <w:fldChar w:fldCharType="begin"/>
+      </w:r>
+      <w:r>
+        <w:instrText xml:space="preserve"> REF _Ref502518828 \r \h </w:instrText>
+      </w:r>
+      <w:r>
+        <w:fldChar w:fldCharType="separate"/>
+      </w:r>
+      <w:r>
+        <w:rPr>
+          <w:cs/>
+        </w:rPr>
+        <w:t>‎</w:t>
+      </w:r>
+      <w:r>
+        <w:t>1.1.1.6.1</w:t>
+      </w:r>
+      <w:r>
+        <w:fldChar w:fldCharType="end"/>
+      </w:r>
+      <w:r>
+        <w:t>, from the system</w:t>
+      </w:r>
+      <w:bookmarkEnd w:id="23"/>
+    </w:p>
+    <w:p>
+      <w:pPr>
+        <w:pStyle w:val="ListParagraph"/>
+        <w:numPr>
+          <w:ilvl w:val="4"/>
+          <w:numId w:val="1"/>
+        </w:numPr>
+        <w:bidi w:val="0"/>
+      </w:pPr>
+      <w:r>
+        <w:t xml:space="preserve">If the system detects that there are currently available tables at the restaurant, and that there is a surplus of raw food ingredients, then the system shall allow the </w:t>
+      </w:r>
+      <w:r>
+        <w:t xml:space="preserve">Waiter </w:t>
+      </w:r>
+      <w:r>
+        <w:t xml:space="preserve">to add orders (as per </w:t>
+      </w:r>
+      <w:r>
+        <w:fldChar w:fldCharType="begin"/>
+      </w:r>
+      <w:r>
+        <w:instrText xml:space="preserve"> REF _Ref502566123 \r \h </w:instrText>
+      </w:r>
+      <w:r>
+        <w:fldChar w:fldCharType="separate"/>
+      </w:r>
+      <w:r>
+        <w:rPr>
+          <w:cs/>
+        </w:rPr>
+        <w:t>‎</w:t>
+      </w:r>
+      <w:r>
+        <w:t>1.1</w:t>
+      </w:r>
+      <w:r>
+        <w:fldChar w:fldCharType="end"/>
+      </w:r>
+      <w:r>
+        <w:t>) with the following changes:</w:t>
+      </w:r>
+    </w:p>
+    <w:p>
+      <w:pPr>
+        <w:pStyle w:val="ListParagraph"/>
+        <w:numPr>
+          <w:ilvl w:val="5"/>
+          <w:numId w:val="1"/>
+        </w:numPr>
+        <w:bidi w:val="0"/>
+      </w:pPr>
+      <w:r>
+        <w:t>The order type (</w:t>
+      </w:r>
+      <w:r>
+        <w:fldChar w:fldCharType="begin"/>
+      </w:r>
+      <w:r>
+        <w:instrText xml:space="preserve"> REF _Ref502566155 \r \h </w:instrText>
+      </w:r>
+      <w:r>
+        <w:fldChar w:fldCharType="separate"/>
+      </w:r>
+      <w:r>
+        <w:rPr>
+          <w:cs/>
+        </w:rPr>
+        <w:t>‎</w:t>
+      </w:r>
+      <w:r>
+        <w:t>1.1.1.4</w:t>
+      </w:r>
+      <w:r>
+        <w:fldChar w:fldCharType="end"/>
+      </w:r>
+      <w:r>
+        <w:t xml:space="preserve">) must be </w:t>
+      </w:r>
+      <w:r>
+        <w:fldChar w:fldCharType="begin"/>
+      </w:r>
+      <w:r>
+        <w:instrText xml:space="preserve"> REF _Ref502566167 \r \h </w:instrText>
+      </w:r>
+      <w:r>
+        <w:fldChar w:fldCharType="separate"/>
+      </w:r>
+      <w:r>
+        <w:rPr>
+          <w:cs/>
+        </w:rPr>
+        <w:t>‎</w:t>
+      </w:r>
+      <w:r>
+        <w:t>1.1.1.4.2</w:t>
+      </w:r>
+      <w:r>
+        <w:fldChar w:fldCharType="end"/>
+      </w:r>
+    </w:p>
+    <w:p>
+      <w:pPr>
+        <w:pStyle w:val="ListParagraph"/>
+        <w:numPr>
+          <w:ilvl w:val="5"/>
+          <w:numId w:val="1"/>
+        </w:numPr>
+        <w:bidi w:val="0"/>
+      </w:pPr>
+      <w:r>
+        <w:t xml:space="preserve">The </w:t>
+      </w:r>
+      <w:r>
+        <w:t xml:space="preserve">End-user's name shall be the </w:t>
+      </w:r>
+      <w:r>
+        <w:t xml:space="preserve">Waiter </w:t>
+      </w:r>
+      <w:r>
+        <w:t>name</w:t>
+      </w:r>
+    </w:p>
+    <w:p>
+      <w:pPr>
+        <w:pStyle w:val="ListParagraph"/>
+        <w:numPr>
+          <w:ilvl w:val="3"/>
+          <w:numId w:val="1"/>
+        </w:numPr>
+        <w:bidi w:val="0"/>
+      </w:pPr>
+      <w:r>
+        <w:t xml:space="preserve">If the login information is incorrect, then the system shall notify the </w:t>
+      </w:r>
+      <w:r>
         <w:t>Waiter</w:t>
       </w:r>
-      <w:r>
-        <w:t xml:space="preserve"> </w:t>
-      </w:r>
-      <w:r>
-        <w:t xml:space="preserve">to remove orders which are payed for via </w:t>
+    </w:p>
+    <w:p>
+      <w:pPr>
+        <w:bidi w:val="0"/>
+      </w:pPr>
+    </w:p>
+    <w:p>
+      <w:pPr>
+        <w:pStyle w:val="Heading2"/>
+        <w:bidi w:val="0"/>
+      </w:pPr>
+      <w:r>
+        <w:t>Adding a VIP order</w:t>
+      </w:r>
+    </w:p>
+    <w:p>
+      <w:pPr>
+        <w:bidi w:val="0"/>
+      </w:pPr>
+      <w:r>
+        <w:t>A VIP-user is an End-user who is allowed by the Admin (</w:t>
       </w:r>
       <w:r>
         <w:fldChar w:fldCharType="begin"/>
       </w:r>
       <w:r>
-        <w:instrText xml:space="preserve"> REF _Ref502518828 \r \h </w:instrText>
+        <w:instrText xml:space="preserve"> REF _Ref502569711 \r \h </w:instrText>
       </w:r>
       <w:r>
         <w:fldChar w:fldCharType="separate"/>
@@ -1853,149 +1994,26 @@
         <w:t>‎</w:t>
       </w:r>
       <w:r>
-        <w:t>1.1.1</w:t>
-      </w:r>
-      <w:r>
-        <w:t>.</w:t>
-      </w:r>
-      <w:r>
-        <w:t>6.1</w:t>
+        <w:t>1.10</w:t>
       </w:r>
       <w:r>
         <w:fldChar w:fldCharType="end"/>
       </w:r>
       <w:r>
-        <w:t>, from the system</w:t>
-      </w:r>
-      <w:bookmarkEnd w:id="23"/>
-    </w:p>
-    <w:p>
-      <w:pPr>
-        <w:pStyle w:val="ListParagraph"/>
-        <w:numPr>
-          <w:ilvl w:val="4"/>
-          <w:numId w:val="1"/>
-        </w:numPr>
-        <w:bidi w:val="0"/>
-      </w:pPr>
-      <w:r>
-        <w:t xml:space="preserve">If the system detects that there are currently available tables at the restaurant, and that there is a surplus of raw food ingredients, then the system shall allow the </w:t>
-      </w:r>
-      <w:r>
-        <w:t>Waiter</w:t>
-      </w:r>
-      <w:r>
-        <w:t xml:space="preserve"> </w:t>
-      </w:r>
-      <w:r>
-        <w:t xml:space="preserve">to add orders (as per </w:t>
-      </w:r>
-      <w:r>
-        <w:fldChar w:fldCharType="begin"/>
-      </w:r>
-      <w:r>
-        <w:instrText xml:space="preserve"> REF _Ref502566123 \r \h </w:instrText>
-      </w:r>
-      <w:r>
-        <w:fldChar w:fldCharType="separate"/>
-      </w:r>
-      <w:r>
-        <w:rPr>
-          <w:cs/>
-        </w:rPr>
-        <w:t>‎</w:t>
-      </w:r>
-      <w:r>
-        <w:t>1.1</w:t>
-      </w:r>
-      <w:r>
-        <w:fldChar w:fldCharType="end"/>
-      </w:r>
-      <w:r>
-        <w:t>) with the following changes:</w:t>
-      </w:r>
-    </w:p>
-    <w:p>
-      <w:pPr>
-        <w:pStyle w:val="ListParagraph"/>
-        <w:numPr>
-          <w:ilvl w:val="5"/>
-          <w:numId w:val="1"/>
-        </w:numPr>
-        <w:bidi w:val="0"/>
-      </w:pPr>
-      <w:r>
-        <w:t>The order type (</w:t>
-      </w:r>
-      <w:r>
-        <w:fldChar w:fldCharType="begin"/>
-      </w:r>
-      <w:r>
-        <w:instrText xml:space="preserve"> REF _Ref502566155 \r \h </w:instrText>
-      </w:r>
-      <w:r>
-        <w:fldChar w:fldCharType="separate"/>
-      </w:r>
-      <w:r>
-        <w:rPr>
-          <w:cs/>
-        </w:rPr>
-        <w:t>‎</w:t>
-      </w:r>
-      <w:r>
-        <w:t>1.1.1.4</w:t>
-      </w:r>
-      <w:r>
-        <w:fldChar w:fldCharType="end"/>
-      </w:r>
-      <w:r>
-        <w:t xml:space="preserve">) must be </w:t>
-      </w:r>
-      <w:r>
-        <w:fldChar w:fldCharType="begin"/>
-      </w:r>
-      <w:r>
-        <w:instrText xml:space="preserve"> REF _Ref502566167 \r \h </w:instrText>
-      </w:r>
-      <w:r>
-        <w:fldChar w:fldCharType="separate"/>
-      </w:r>
-      <w:r>
-        <w:rPr>
-          <w:cs/>
-        </w:rPr>
-        <w:t>‎</w:t>
-      </w:r>
-      <w:r>
-        <w:t>1.1.1.4.2</w:t>
-      </w:r>
-      <w:r>
-        <w:fldChar w:fldCharType="end"/>
-      </w:r>
-    </w:p>
-    <w:p>
-      <w:pPr>
-        <w:pStyle w:val="ListParagraph"/>
-        <w:numPr>
-          <w:ilvl w:val="5"/>
-          <w:numId w:val="1"/>
-        </w:numPr>
-        <w:bidi w:val="0"/>
-      </w:pPr>
-      <w:r>
-        <w:t xml:space="preserve">The </w:t>
-      </w:r>
-      <w:r>
-        <w:t xml:space="preserve">End-user's name shall be the </w:t>
-      </w:r>
-      <w:r>
-        <w:t>Waiter</w:t>
-      </w:r>
-      <w:r>
-        <w:t xml:space="preserve"> </w:t>
-      </w:r>
-      <w:r>
-        <w:t>name</w:t>
+        <w:t>) to add, remove and edit orders for multiple End-users at once, under a single order.</w:t>
+      </w:r>
+    </w:p>
+    <w:p>
+      <w:pPr>
+        <w:pStyle w:val="ListParagraph"/>
+        <w:numPr>
+          <w:ilvl w:val="2"/>
+          <w:numId w:val="1"/>
+        </w:numPr>
+        <w:bidi w:val="0"/>
+      </w:pPr>
+      <w:r>
+        <w:t>A VIP-user shall enter the following login information into the system:</w:t>
       </w:r>
     </w:p>
     <w:p>
@@ -2008,71 +2026,20 @@
         <w:bidi w:val="0"/>
       </w:pPr>
       <w:r>
-        <w:t xml:space="preserve">If the login information is </w:t>
-      </w:r>
-      <w:r>
-        <w:t>in</w:t>
-      </w:r>
-      <w:r>
-        <w:t xml:space="preserve">correct, then the system shall </w:t>
-      </w:r>
-      <w:r>
-        <w:t xml:space="preserve">notify the </w:t>
-      </w:r>
-      <w:r>
-        <w:t>Waiter</w:t>
-      </w:r>
-    </w:p>
-    <w:p>
-      <w:pPr>
-        <w:bidi w:val="0"/>
-      </w:pPr>
-    </w:p>
-    <w:p>
-      <w:pPr>
-        <w:pStyle w:val="Heading2"/>
-        <w:bidi w:val="0"/>
-      </w:pPr>
-      <w:r>
-        <w:t>Adding a</w:t>
-      </w:r>
-      <w:r>
-        <w:t xml:space="preserve"> VIP</w:t>
-      </w:r>
-      <w:r>
-        <w:t xml:space="preserve"> order</w:t>
-      </w:r>
-    </w:p>
-    <w:p>
-      <w:pPr>
-        <w:bidi w:val="0"/>
-      </w:pPr>
-      <w:r>
-        <w:t>A VIP-user is an End-user who is allowed by the Admin (</w:t>
-      </w:r>
-      <w:r>
-        <w:fldChar w:fldCharType="begin"/>
-      </w:r>
-      <w:r>
-        <w:instrText xml:space="preserve"> REF _Ref502569711 \r \h </w:instrText>
-      </w:r>
-      <w:r>
-        <w:fldChar w:fldCharType="separate"/>
-      </w:r>
-      <w:r>
-        <w:rPr>
-          <w:cs/>
-        </w:rPr>
-        <w:t>‎</w:t>
-      </w:r>
-      <w:r>
-        <w:t>1.10</w:t>
-      </w:r>
-      <w:r>
-        <w:fldChar w:fldCharType="end"/>
-      </w:r>
-      <w:r>
-        <w:t>) to add, remove and edit orders for multiple End-users at once, under a single order.</w:t>
+        <w:t>VIP-user's name</w:t>
+      </w:r>
+    </w:p>
+    <w:p>
+      <w:pPr>
+        <w:pStyle w:val="ListParagraph"/>
+        <w:numPr>
+          <w:ilvl w:val="3"/>
+          <w:numId w:val="1"/>
+        </w:numPr>
+        <w:bidi w:val="0"/>
+      </w:pPr>
+      <w:r>
+        <w:t>VIP-user's password</w:t>
       </w:r>
     </w:p>
     <w:p>
@@ -2085,73 +2052,7 @@
         <w:bidi w:val="0"/>
       </w:pPr>
       <w:r>
-        <w:t xml:space="preserve">A VIP-user shall enter the </w:t>
-      </w:r>
-      <w:r>
-        <w:t>following login information into the system:</w:t>
-      </w:r>
-    </w:p>
-    <w:p>
-      <w:pPr>
-        <w:pStyle w:val="ListParagraph"/>
-        <w:numPr>
-          <w:ilvl w:val="3"/>
-          <w:numId w:val="1"/>
-        </w:numPr>
-        <w:bidi w:val="0"/>
-      </w:pPr>
-      <w:r>
-        <w:t>VIP-user</w:t>
-      </w:r>
-      <w:r>
-        <w:t xml:space="preserve">'s </w:t>
-      </w:r>
-      <w:r>
-        <w:t>name</w:t>
-      </w:r>
-    </w:p>
-    <w:p>
-      <w:pPr>
-        <w:pStyle w:val="ListParagraph"/>
-        <w:numPr>
-          <w:ilvl w:val="3"/>
-          <w:numId w:val="1"/>
-        </w:numPr>
-        <w:bidi w:val="0"/>
-      </w:pPr>
-      <w:r>
-        <w:t>VIP-user's</w:t>
-      </w:r>
-      <w:r>
-        <w:t xml:space="preserve"> </w:t>
-      </w:r>
-      <w:r>
-        <w:t>password</w:t>
-      </w:r>
-    </w:p>
-    <w:p>
-      <w:pPr>
-        <w:pStyle w:val="ListParagraph"/>
-        <w:numPr>
-          <w:ilvl w:val="2"/>
-          <w:numId w:val="1"/>
-        </w:numPr>
-        <w:bidi w:val="0"/>
-      </w:pPr>
-      <w:r>
-        <w:t xml:space="preserve">If the login information is correct, then the system shall allow the </w:t>
-      </w:r>
-      <w:r>
-        <w:t>VIP-user</w:t>
-      </w:r>
-      <w:r>
-        <w:t xml:space="preserve"> to add </w:t>
-      </w:r>
-      <w:r>
-        <w:t>multiple orders</w:t>
-      </w:r>
-      <w:r>
-        <w:t xml:space="preserve"> (as per </w:t>
+        <w:t xml:space="preserve">If the login information is correct, then the system shall allow the VIP-user to add multiple orders (as per </w:t>
       </w:r>
       <w:r>
         <w:fldChar w:fldCharType="begin"/>
@@ -2337,10 +2238,834 @@
         </w:numPr>
         <w:bidi w:val="0"/>
       </w:pPr>
-      <w:bookmarkStart w:id="24" w:name="_GoBack"/>
+      <w:r>
+        <w:t>If the login information is incorrect, then the system shall notify the VIP-user</w:t>
+      </w:r>
+    </w:p>
+    <w:p>
+      <w:pPr>
+        <w:pStyle w:val="ListParagraph"/>
+        <w:bidi w:val="0"/>
+        <w:ind w:left="0"/>
+      </w:pPr>
+    </w:p>
+    <w:p>
+      <w:pPr>
+        <w:pStyle w:val="Heading2"/>
+        <w:bidi w:val="0"/>
+        <w:rPr>
+          <w:rFonts w:cstheme="minorBidi"/>
+        </w:rPr>
+      </w:pPr>
+      <w:r>
+        <w:t>Removing a VIP order</w:t>
+      </w:r>
+    </w:p>
+    <w:p>
+      <w:pPr>
+        <w:pStyle w:val="ListParagraph"/>
+        <w:numPr>
+          <w:ilvl w:val="2"/>
+          <w:numId w:val="1"/>
+        </w:numPr>
+        <w:bidi w:val="0"/>
+      </w:pPr>
+      <w:r>
+        <w:t>A VIP-user shall enter the following login information into the system:</w:t>
+      </w:r>
+    </w:p>
+    <w:p>
+      <w:pPr>
+        <w:pStyle w:val="ListParagraph"/>
+        <w:numPr>
+          <w:ilvl w:val="3"/>
+          <w:numId w:val="1"/>
+        </w:numPr>
+        <w:bidi w:val="0"/>
+      </w:pPr>
+      <w:r>
+        <w:t>VIP-user's name</w:t>
+      </w:r>
+    </w:p>
+    <w:p>
+      <w:pPr>
+        <w:pStyle w:val="ListParagraph"/>
+        <w:numPr>
+          <w:ilvl w:val="3"/>
+          <w:numId w:val="1"/>
+        </w:numPr>
+        <w:bidi w:val="0"/>
+      </w:pPr>
+      <w:r>
+        <w:t>VIP-user's password</w:t>
+      </w:r>
+    </w:p>
+    <w:p>
+      <w:pPr>
+        <w:pStyle w:val="ListParagraph"/>
+        <w:numPr>
+          <w:ilvl w:val="2"/>
+          <w:numId w:val="1"/>
+        </w:numPr>
+        <w:bidi w:val="0"/>
+      </w:pPr>
+      <w:r>
+        <w:t xml:space="preserve">If the login information is correct, then the system shall allow the VIP-user to </w:t>
+      </w:r>
+      <w:r>
+        <w:t xml:space="preserve">remove orders from the VIP order </w:t>
+      </w:r>
+    </w:p>
+    <w:p>
+      <w:pPr>
+        <w:pStyle w:val="ListParagraph"/>
+        <w:numPr>
+          <w:ilvl w:val="2"/>
+          <w:numId w:val="1"/>
+        </w:numPr>
+        <w:bidi w:val="0"/>
+      </w:pPr>
+      <w:r>
+        <w:t>the login information is incorrect, then the system shall notify the VIP-user</w:t>
+      </w:r>
+    </w:p>
+    <w:p>
+      <w:pPr>
+        <w:pStyle w:val="ListParagraph"/>
+        <w:bidi w:val="0"/>
+        <w:ind w:left="0"/>
+      </w:pPr>
+    </w:p>
+    <w:p>
+      <w:pPr>
+        <w:pStyle w:val="Heading2"/>
+        <w:bidi w:val="0"/>
+        <w:rPr>
+          <w:rFonts w:cstheme="minorBidi"/>
+        </w:rPr>
+      </w:pPr>
+      <w:r>
+        <w:t>Editing a VIP order</w:t>
+      </w:r>
+    </w:p>
+    <w:p>
+      <w:pPr>
+        <w:pStyle w:val="ListParagraph"/>
+        <w:numPr>
+          <w:ilvl w:val="2"/>
+          <w:numId w:val="1"/>
+        </w:numPr>
+        <w:bidi w:val="0"/>
+      </w:pPr>
+      <w:r>
+        <w:t>A VIP-user shall enter the following login information into the system:</w:t>
+      </w:r>
+    </w:p>
+    <w:p>
+      <w:pPr>
+        <w:pStyle w:val="ListParagraph"/>
+        <w:numPr>
+          <w:ilvl w:val="3"/>
+          <w:numId w:val="1"/>
+        </w:numPr>
+        <w:bidi w:val="0"/>
+      </w:pPr>
+      <w:r>
+        <w:t>VIP-user's name</w:t>
+      </w:r>
+    </w:p>
+    <w:p>
+      <w:pPr>
+        <w:pStyle w:val="ListParagraph"/>
+        <w:numPr>
+          <w:ilvl w:val="3"/>
+          <w:numId w:val="1"/>
+        </w:numPr>
+        <w:bidi w:val="0"/>
+      </w:pPr>
+      <w:r>
+        <w:lastRenderedPageBreak/>
+        <w:t>VIP-user's password</w:t>
+      </w:r>
+    </w:p>
+    <w:p>
+      <w:pPr>
+        <w:pStyle w:val="ListParagraph"/>
+        <w:numPr>
+          <w:ilvl w:val="2"/>
+          <w:numId w:val="1"/>
+        </w:numPr>
+        <w:bidi w:val="0"/>
+      </w:pPr>
+      <w:r>
+        <w:t xml:space="preserve">If the login information is correct, then the system shall allow the VIP-user to </w:t>
+      </w:r>
+      <w:r>
+        <w:t>edit</w:t>
+      </w:r>
+      <w:r>
+        <w:t xml:space="preserve"> orders from the VIP order</w:t>
+      </w:r>
+    </w:p>
+    <w:p>
+      <w:pPr>
+        <w:pStyle w:val="ListParagraph"/>
+        <w:numPr>
+          <w:ilvl w:val="2"/>
+          <w:numId w:val="1"/>
+        </w:numPr>
+        <w:bidi w:val="0"/>
+      </w:pPr>
+      <w:r>
+        <w:t>the login information is incorrect, then the system shall notify the VIP-user</w:t>
+      </w:r>
+    </w:p>
+    <w:p>
+      <w:pPr>
+        <w:bidi w:val="0"/>
+      </w:pPr>
+    </w:p>
+    <w:p>
+      <w:pPr>
+        <w:pStyle w:val="Heading2"/>
+        <w:bidi w:val="0"/>
+      </w:pPr>
+      <w:r>
+        <w:t>Displaying and editing companies</w:t>
+      </w:r>
+    </w:p>
+    <w:p>
+      <w:pPr>
+        <w:pStyle w:val="ListParagraph"/>
+        <w:numPr>
+          <w:ilvl w:val="2"/>
+          <w:numId w:val="1"/>
+        </w:numPr>
+        <w:bidi w:val="0"/>
+      </w:pPr>
+      <w:r>
+        <w:t>The system administrator (henceforth called the Admin) shall enter the following login information into the system:</w:t>
+      </w:r>
+    </w:p>
+    <w:p>
+      <w:pPr>
+        <w:pStyle w:val="ListParagraph"/>
+        <w:numPr>
+          <w:ilvl w:val="3"/>
+          <w:numId w:val="1"/>
+        </w:numPr>
+        <w:bidi w:val="0"/>
+      </w:pPr>
+      <w:r>
+        <w:t>Master password</w:t>
+      </w:r>
+    </w:p>
+    <w:p>
+      <w:pPr>
+        <w:pStyle w:val="ListParagraph"/>
+        <w:numPr>
+          <w:ilvl w:val="2"/>
+          <w:numId w:val="1"/>
+        </w:numPr>
+        <w:bidi w:val="0"/>
+      </w:pPr>
+      <w:r>
+        <w:t>The system shall verify this login information:</w:t>
+      </w:r>
+    </w:p>
+    <w:p>
+      <w:pPr>
+        <w:pStyle w:val="ListParagraph"/>
+        <w:numPr>
+          <w:ilvl w:val="3"/>
+          <w:numId w:val="1"/>
+        </w:numPr>
+        <w:bidi w:val="0"/>
+      </w:pPr>
+      <w:r>
+        <w:t>If the login information is incorrect, then the system shall notify the Admin</w:t>
+      </w:r>
+    </w:p>
+    <w:p>
+      <w:pPr>
+        <w:pStyle w:val="ListParagraph"/>
+        <w:numPr>
+          <w:ilvl w:val="3"/>
+          <w:numId w:val="1"/>
+        </w:numPr>
+        <w:bidi w:val="0"/>
+      </w:pPr>
+      <w:r>
+        <w:t>If the login information is correct, then the system shall perform the following actions:</w:t>
+      </w:r>
+    </w:p>
+    <w:p>
+      <w:pPr>
+        <w:pStyle w:val="ListParagraph"/>
+        <w:numPr>
+          <w:ilvl w:val="4"/>
+          <w:numId w:val="1"/>
+        </w:numPr>
+        <w:bidi w:val="0"/>
+      </w:pPr>
+      <w:r>
+        <w:t>The system shall display a list of the companies</w:t>
+      </w:r>
+      <w:r>
+        <w:t>, and their respective HR-users</w:t>
+      </w:r>
+    </w:p>
+    <w:p>
+      <w:pPr>
+        <w:pStyle w:val="ListParagraph"/>
+        <w:numPr>
+          <w:ilvl w:val="4"/>
+          <w:numId w:val="1"/>
+        </w:numPr>
+        <w:bidi w:val="0"/>
+      </w:pPr>
+      <w:r>
+        <w:t xml:space="preserve">The system shall allow the Admin to add </w:t>
+      </w:r>
+      <w:r>
+        <w:t>companies to this list</w:t>
+      </w:r>
+    </w:p>
+    <w:p>
+      <w:pPr>
+        <w:pStyle w:val="ListParagraph"/>
+        <w:numPr>
+          <w:ilvl w:val="4"/>
+          <w:numId w:val="1"/>
+        </w:numPr>
+        <w:bidi w:val="0"/>
+      </w:pPr>
+      <w:r>
+        <w:t>The system shall allow the Admin to remove companies from this list</w:t>
+      </w:r>
+    </w:p>
+    <w:p>
+      <w:pPr>
+        <w:pStyle w:val="ListParagraph"/>
+        <w:numPr>
+          <w:ilvl w:val="4"/>
+          <w:numId w:val="1"/>
+        </w:numPr>
+        <w:bidi w:val="0"/>
+      </w:pPr>
+      <w:r>
+        <w:t>The system shall allow the Admin to add HR-users to companies in this list</w:t>
+      </w:r>
+    </w:p>
+    <w:p>
+      <w:pPr>
+        <w:pStyle w:val="ListParagraph"/>
+        <w:numPr>
+          <w:ilvl w:val="4"/>
+          <w:numId w:val="1"/>
+        </w:numPr>
+        <w:bidi w:val="0"/>
+      </w:pPr>
+      <w:r>
+        <w:t>The system shall allow the Admin to remove HR-users from companies in this list</w:t>
+      </w:r>
+    </w:p>
+    <w:p>
+      <w:pPr>
+        <w:pStyle w:val="ListParagraph"/>
+        <w:bidi w:val="0"/>
+        <w:ind w:left="0"/>
+      </w:pPr>
+    </w:p>
+    <w:p>
+      <w:pPr>
+        <w:pStyle w:val="Heading2"/>
+        <w:bidi w:val="0"/>
+      </w:pPr>
+      <w:bookmarkStart w:id="24" w:name="_Ref502569711"/>
+      <w:r>
+        <w:t>Displaying and editing VIP-users</w:t>
+      </w:r>
       <w:bookmarkEnd w:id="24"/>
-      <w:r>
-        <w:t>If the login information is incorrect, then the system shall notify the VIP-user</w:t>
+    </w:p>
+    <w:p>
+      <w:pPr>
+        <w:pStyle w:val="ListParagraph"/>
+        <w:numPr>
+          <w:ilvl w:val="2"/>
+          <w:numId w:val="1"/>
+        </w:numPr>
+        <w:bidi w:val="0"/>
+      </w:pPr>
+      <w:r>
+        <w:t>The Admin</w:t>
+      </w:r>
+      <w:r>
+        <w:t xml:space="preserve"> shall enter the following login information into the system:</w:t>
+      </w:r>
+    </w:p>
+    <w:p>
+      <w:pPr>
+        <w:pStyle w:val="ListParagraph"/>
+        <w:numPr>
+          <w:ilvl w:val="3"/>
+          <w:numId w:val="1"/>
+        </w:numPr>
+        <w:bidi w:val="0"/>
+      </w:pPr>
+      <w:r>
+        <w:t>Master password</w:t>
+      </w:r>
+    </w:p>
+    <w:p>
+      <w:pPr>
+        <w:pStyle w:val="ListParagraph"/>
+        <w:numPr>
+          <w:ilvl w:val="2"/>
+          <w:numId w:val="1"/>
+        </w:numPr>
+        <w:bidi w:val="0"/>
+      </w:pPr>
+      <w:r>
+        <w:t>The system shall verify this login information:</w:t>
+      </w:r>
+    </w:p>
+    <w:p>
+      <w:pPr>
+        <w:pStyle w:val="ListParagraph"/>
+        <w:numPr>
+          <w:ilvl w:val="3"/>
+          <w:numId w:val="1"/>
+        </w:numPr>
+        <w:bidi w:val="0"/>
+      </w:pPr>
+      <w:r>
+        <w:t>If the login information is incorrect, then the system shall notify the Admin</w:t>
+      </w:r>
+    </w:p>
+    <w:p>
+      <w:pPr>
+        <w:pStyle w:val="ListParagraph"/>
+        <w:numPr>
+          <w:ilvl w:val="3"/>
+          <w:numId w:val="1"/>
+        </w:numPr>
+        <w:bidi w:val="0"/>
+      </w:pPr>
+      <w:r>
+        <w:t>If the login information is correct, then the system shall perform the following actions:</w:t>
+      </w:r>
+    </w:p>
+    <w:p>
+      <w:pPr>
+        <w:pStyle w:val="ListParagraph"/>
+        <w:numPr>
+          <w:ilvl w:val="4"/>
+          <w:numId w:val="1"/>
+        </w:numPr>
+        <w:bidi w:val="0"/>
+      </w:pPr>
+      <w:r>
+        <w:t>The system shall display a list of the VIP-users</w:t>
+      </w:r>
+    </w:p>
+    <w:p>
+      <w:pPr>
+        <w:pStyle w:val="ListParagraph"/>
+        <w:numPr>
+          <w:ilvl w:val="4"/>
+          <w:numId w:val="1"/>
+        </w:numPr>
+        <w:bidi w:val="0"/>
+      </w:pPr>
+      <w:r>
+        <w:t>The system shall allow the Admin to add VIP-users to this list</w:t>
+      </w:r>
+    </w:p>
+    <w:p>
+      <w:pPr>
+        <w:pStyle w:val="ListParagraph"/>
+        <w:numPr>
+          <w:ilvl w:val="4"/>
+          <w:numId w:val="1"/>
+        </w:numPr>
+        <w:bidi w:val="0"/>
+      </w:pPr>
+      <w:r>
+        <w:t>The system shall allow the Admin to remove VIP-users from this list</w:t>
+      </w:r>
+    </w:p>
+    <w:p/>
+    <w:p>
+      <w:pPr>
+        <w:pStyle w:val="Heading2"/>
+        <w:bidi w:val="0"/>
+      </w:pPr>
+      <w:bookmarkStart w:id="25" w:name="_Ref502567535"/>
+      <w:r>
+        <w:t>Displaying and editing valid orders rules</w:t>
+      </w:r>
+    </w:p>
+    <w:bookmarkEnd w:id="25"/>
+    <w:p>
+      <w:pPr>
+        <w:pStyle w:val="ListParagraph"/>
+        <w:numPr>
+          <w:ilvl w:val="2"/>
+          <w:numId w:val="1"/>
+        </w:numPr>
+        <w:bidi w:val="0"/>
+      </w:pPr>
+      <w:r>
+        <w:t>The Admin shall enter the following login information into the system:</w:t>
+      </w:r>
+    </w:p>
+    <w:p>
+      <w:pPr>
+        <w:pStyle w:val="ListParagraph"/>
+        <w:numPr>
+          <w:ilvl w:val="3"/>
+          <w:numId w:val="1"/>
+        </w:numPr>
+        <w:bidi w:val="0"/>
+      </w:pPr>
+      <w:r>
+        <w:t>Master password</w:t>
+      </w:r>
+    </w:p>
+    <w:p>
+      <w:pPr>
+        <w:pStyle w:val="ListParagraph"/>
+        <w:numPr>
+          <w:ilvl w:val="2"/>
+          <w:numId w:val="1"/>
+        </w:numPr>
+        <w:bidi w:val="0"/>
+      </w:pPr>
+      <w:r>
+        <w:t>The system shall verify this login information:</w:t>
+      </w:r>
+    </w:p>
+    <w:p>
+      <w:pPr>
+        <w:pStyle w:val="ListParagraph"/>
+        <w:numPr>
+          <w:ilvl w:val="3"/>
+          <w:numId w:val="1"/>
+        </w:numPr>
+        <w:bidi w:val="0"/>
+      </w:pPr>
+      <w:r>
+        <w:t>If the login information is incorrect, then the system shall notify the Admin</w:t>
+      </w:r>
+    </w:p>
+    <w:p>
+      <w:pPr>
+        <w:pStyle w:val="ListParagraph"/>
+        <w:numPr>
+          <w:ilvl w:val="3"/>
+          <w:numId w:val="1"/>
+        </w:numPr>
+        <w:bidi w:val="0"/>
+      </w:pPr>
+      <w:r>
+        <w:t>If the login information is correct, then the system shall perform the following actions:</w:t>
+      </w:r>
+    </w:p>
+    <w:p>
+      <w:pPr>
+        <w:pStyle w:val="ListParagraph"/>
+        <w:numPr>
+          <w:ilvl w:val="4"/>
+          <w:numId w:val="1"/>
+        </w:numPr>
+        <w:bidi w:val="0"/>
+      </w:pPr>
+      <w:r>
+        <w:t>The system shall display the minimum time before an order date, in which an End-user can add an order with that date, e.g. if this minimum time is one day, then last date which an End-user is able to add an order for date 9.9.2009 is 8.9.2009</w:t>
+      </w:r>
+    </w:p>
+    <w:p>
+      <w:pPr>
+        <w:pStyle w:val="ListParagraph"/>
+        <w:numPr>
+          <w:ilvl w:val="4"/>
+          <w:numId w:val="1"/>
+        </w:numPr>
+        <w:bidi w:val="0"/>
+      </w:pPr>
+      <w:r>
+        <w:t>The system shall allow the Admin to modify this minimum time</w:t>
+      </w:r>
+    </w:p>
+    <w:p/>
+    <w:p>
+      <w:pPr>
+        <w:pStyle w:val="Heading2"/>
+        <w:bidi w:val="0"/>
+      </w:pPr>
+      <w:r>
+        <w:t>Displaying reports</w:t>
+      </w:r>
+    </w:p>
+    <w:p>
+      <w:pPr>
+        <w:pStyle w:val="ListParagraph"/>
+        <w:numPr>
+          <w:ilvl w:val="2"/>
+          <w:numId w:val="1"/>
+        </w:numPr>
+        <w:bidi w:val="0"/>
+      </w:pPr>
+      <w:r>
+        <w:t>The Admin shall enter the following login information into the system:</w:t>
+      </w:r>
+    </w:p>
+    <w:p>
+      <w:pPr>
+        <w:pStyle w:val="ListParagraph"/>
+        <w:numPr>
+          <w:ilvl w:val="3"/>
+          <w:numId w:val="1"/>
+        </w:numPr>
+        <w:bidi w:val="0"/>
+      </w:pPr>
+      <w:r>
+        <w:t>Master password</w:t>
+      </w:r>
+    </w:p>
+    <w:p>
+      <w:pPr>
+        <w:pStyle w:val="ListParagraph"/>
+        <w:numPr>
+          <w:ilvl w:val="2"/>
+          <w:numId w:val="1"/>
+        </w:numPr>
+        <w:bidi w:val="0"/>
+      </w:pPr>
+      <w:r>
+        <w:t>The system shall verify this login information:</w:t>
+      </w:r>
+    </w:p>
+    <w:p>
+      <w:pPr>
+        <w:pStyle w:val="ListParagraph"/>
+        <w:numPr>
+          <w:ilvl w:val="3"/>
+          <w:numId w:val="1"/>
+        </w:numPr>
+        <w:bidi w:val="0"/>
+      </w:pPr>
+      <w:r>
+        <w:lastRenderedPageBreak/>
+        <w:t>If the login information is incorrect, then the system shall notify the Admin</w:t>
+      </w:r>
+    </w:p>
+    <w:p>
+      <w:pPr>
+        <w:pStyle w:val="ListParagraph"/>
+        <w:numPr>
+          <w:ilvl w:val="4"/>
+          <w:numId w:val="1"/>
+        </w:numPr>
+        <w:bidi w:val="0"/>
+      </w:pPr>
+      <w:r>
+        <w:t xml:space="preserve">If the login information is correct, then the system shall </w:t>
+      </w:r>
+      <w:r>
+        <w:t>display statistical information about the following:</w:t>
+      </w:r>
+    </w:p>
+    <w:p>
+      <w:pPr>
+        <w:pStyle w:val="ListParagraph"/>
+        <w:numPr>
+          <w:ilvl w:val="4"/>
+          <w:numId w:val="1"/>
+        </w:numPr>
+        <w:bidi w:val="0"/>
+      </w:pPr>
+      <w:r>
+        <w:t>Number of orders per End-user (</w:t>
+      </w:r>
+      <w:r>
+        <w:fldChar w:fldCharType="begin"/>
+      </w:r>
+      <w:r>
+        <w:instrText xml:space="preserve"> REF _Ref502569295 \r \h </w:instrText>
+      </w:r>
+      <w:r>
+        <w:fldChar w:fldCharType="separate"/>
+      </w:r>
+      <w:r>
+        <w:rPr>
+          <w:cs/>
+        </w:rPr>
+        <w:t>‎</w:t>
+      </w:r>
+      <w:r>
+        <w:t>1.1.1.1</w:t>
+      </w:r>
+      <w:r>
+        <w:fldChar w:fldCharType="end"/>
+      </w:r>
+      <w:r>
+        <w:t>)</w:t>
+      </w:r>
+    </w:p>
+    <w:p>
+      <w:pPr>
+        <w:pStyle w:val="ListParagraph"/>
+        <w:numPr>
+          <w:ilvl w:val="4"/>
+          <w:numId w:val="1"/>
+        </w:numPr>
+        <w:bidi w:val="0"/>
+      </w:pPr>
+      <w:r>
+        <w:t>Number of orders with per desired meal (</w:t>
+      </w:r>
+      <w:r>
+        <w:fldChar w:fldCharType="begin"/>
+      </w:r>
+      <w:r>
+        <w:instrText xml:space="preserve"> REF _Ref502519331 \r \h </w:instrText>
+      </w:r>
+      <w:r>
+        <w:fldChar w:fldCharType="separate"/>
+      </w:r>
+      <w:r>
+        <w:rPr>
+          <w:cs/>
+        </w:rPr>
+        <w:t>‎</w:t>
+      </w:r>
+      <w:r>
+        <w:t>1.1.1.2</w:t>
+      </w:r>
+      <w:r>
+        <w:fldChar w:fldCharType="end"/>
+      </w:r>
+      <w:r>
+        <w:t>)</w:t>
+      </w:r>
+    </w:p>
+    <w:p>
+      <w:pPr>
+        <w:pStyle w:val="ListParagraph"/>
+        <w:numPr>
+          <w:ilvl w:val="4"/>
+          <w:numId w:val="1"/>
+        </w:numPr>
+        <w:bidi w:val="0"/>
+      </w:pPr>
+      <w:r>
+        <w:t>Number of orders per date</w:t>
+      </w:r>
+      <w:r>
+        <w:t xml:space="preserve"> (</w:t>
+      </w:r>
+      <w:r>
+        <w:fldChar w:fldCharType="begin"/>
+      </w:r>
+      <w:r>
+        <w:instrText xml:space="preserve"> REF _Ref502519333 \r \h </w:instrText>
+      </w:r>
+      <w:r>
+        <w:fldChar w:fldCharType="separate"/>
+      </w:r>
+      <w:r>
+        <w:rPr>
+          <w:cs/>
+        </w:rPr>
+        <w:t>‎</w:t>
+      </w:r>
+      <w:r>
+        <w:t>1.1.1.3</w:t>
+      </w:r>
+      <w:r>
+        <w:fldChar w:fldCharType="end"/>
+      </w:r>
+      <w:r>
+        <w:t>)</w:t>
+      </w:r>
+    </w:p>
+    <w:p>
+      <w:pPr>
+        <w:pStyle w:val="ListParagraph"/>
+        <w:numPr>
+          <w:ilvl w:val="4"/>
+          <w:numId w:val="1"/>
+        </w:numPr>
+        <w:bidi w:val="0"/>
+      </w:pPr>
+      <w:r>
+        <w:t>Number of orders per order type (</w:t>
+      </w:r>
+      <w:r>
+        <w:fldChar w:fldCharType="begin"/>
+      </w:r>
+      <w:r>
+        <w:instrText xml:space="preserve"> REF _Ref502566155 \r \h </w:instrText>
+      </w:r>
+      <w:r>
+        <w:fldChar w:fldCharType="separate"/>
+      </w:r>
+      <w:r>
+        <w:rPr>
+          <w:cs/>
+        </w:rPr>
+        <w:t>‎</w:t>
+      </w:r>
+      <w:r>
+        <w:t>1.1.1.4</w:t>
+      </w:r>
+      <w:r>
+        <w:fldChar w:fldCharType="end"/>
+      </w:r>
+      <w:r>
+        <w:t>)</w:t>
+      </w:r>
+    </w:p>
+    <w:p>
+      <w:pPr>
+        <w:pStyle w:val="ListParagraph"/>
+        <w:numPr>
+          <w:ilvl w:val="4"/>
+          <w:numId w:val="1"/>
+        </w:numPr>
+        <w:bidi w:val="0"/>
+      </w:pPr>
+      <w:r>
+        <w:t xml:space="preserve">Number of orders per </w:t>
+      </w:r>
+      <w:r>
+        <w:t>pay method (</w:t>
+      </w:r>
+      <w:r>
+        <w:fldChar w:fldCharType="begin"/>
+      </w:r>
+      <w:r>
+        <w:instrText xml:space="preserve"> REF _Ref502519335 \r \h </w:instrText>
+      </w:r>
+      <w:r>
+        <w:fldChar w:fldCharType="separate"/>
+      </w:r>
+      <w:r>
+        <w:rPr>
+          <w:cs/>
+        </w:rPr>
+        <w:t>‎</w:t>
+      </w:r>
+      <w:r>
+        <w:t>1.1.1.6</w:t>
+      </w:r>
+      <w:r>
+        <w:fldChar w:fldCharType="end"/>
+      </w:r>
+      <w:r>
+        <w:t>)</w:t>
       </w:r>
     </w:p>
     <w:p>
@@ -2352,43 +3077,377 @@
     </w:p>
     <w:p>
       <w:pPr>
+        <w:pStyle w:val="ListParagraph"/>
+        <w:numPr>
+          <w:ilvl w:val="4"/>
+          <w:numId w:val="1"/>
+        </w:numPr>
+        <w:bidi w:val="0"/>
+      </w:pPr>
+      <w:r>
+        <w:t>Number of Sit &amp; Eat (</w:t>
+      </w:r>
+      <w:r>
+        <w:fldChar w:fldCharType="begin"/>
+      </w:r>
+      <w:r>
+        <w:instrText xml:space="preserve"> REF _Ref502566167 \r \h </w:instrText>
+      </w:r>
+      <w:r>
+        <w:fldChar w:fldCharType="separate"/>
+      </w:r>
+      <w:r>
+        <w:rPr>
+          <w:cs/>
+        </w:rPr>
+        <w:t>‎</w:t>
+      </w:r>
+      <w:r>
+        <w:t>1.1.1.4.2</w:t>
+      </w:r>
+      <w:r>
+        <w:fldChar w:fldCharType="end"/>
+      </w:r>
+      <w:r>
+        <w:t>) orders per date</w:t>
+      </w:r>
+    </w:p>
+    <w:p>
+      <w:pPr>
+        <w:pStyle w:val="ListParagraph"/>
+        <w:numPr>
+          <w:ilvl w:val="4"/>
+          <w:numId w:val="1"/>
+        </w:numPr>
+        <w:bidi w:val="0"/>
+      </w:pPr>
+      <w:r>
+        <w:t>Number of completed Sit &amp; Eat (</w:t>
+      </w:r>
+      <w:r>
+        <w:fldChar w:fldCharType="begin"/>
+      </w:r>
+      <w:r>
+        <w:instrText xml:space="preserve"> REF _Ref502566167 \r \h </w:instrText>
+      </w:r>
+      <w:r>
+        <w:fldChar w:fldCharType="separate"/>
+      </w:r>
+      <w:r>
+        <w:rPr>
+          <w:cs/>
+        </w:rPr>
+        <w:t>‎</w:t>
+      </w:r>
+      <w:r>
+        <w:t>1.1.1.4.2</w:t>
+      </w:r>
+      <w:r>
+        <w:fldChar w:fldCharType="end"/>
+      </w:r>
+      <w:r>
+        <w:t xml:space="preserve">) orders, i.e. orders that were removed as per </w:t>
+      </w:r>
+      <w:r>
+        <w:fldChar w:fldCharType="begin"/>
+      </w:r>
+      <w:r>
+        <w:instrText xml:space="preserve"> REF _Ref502569066 \r \h </w:instrText>
+      </w:r>
+      <w:r>
+        <w:fldChar w:fldCharType="separate"/>
+      </w:r>
+      <w:r>
+        <w:rPr>
+          <w:cs/>
+        </w:rPr>
+        <w:t>‎</w:t>
+      </w:r>
+      <w:r>
+        <w:t>1.5.2.1.1</w:t>
+      </w:r>
+      <w:r>
+        <w:fldChar w:fldCharType="end"/>
+      </w:r>
+    </w:p>
+    <w:p>
+      <w:pPr>
+        <w:pStyle w:val="ListParagraph"/>
+        <w:numPr>
+          <w:ilvl w:val="4"/>
+          <w:numId w:val="1"/>
+        </w:numPr>
+        <w:bidi w:val="0"/>
+      </w:pPr>
+      <w:r>
+        <w:t>Number of Sit &amp; Eat (</w:t>
+      </w:r>
+      <w:r>
+        <w:fldChar w:fldCharType="begin"/>
+      </w:r>
+      <w:r>
+        <w:instrText xml:space="preserve"> REF _Ref502566167 \r \h </w:instrText>
+      </w:r>
+      <w:r>
+        <w:fldChar w:fldCharType="separate"/>
+      </w:r>
+      <w:r>
+        <w:rPr>
+          <w:cs/>
+        </w:rPr>
+        <w:t>‎</w:t>
+      </w:r>
+      <w:r>
+        <w:t>1.1.1.4.2</w:t>
+      </w:r>
+      <w:r>
+        <w:fldChar w:fldCharType="end"/>
+      </w:r>
+      <w:r>
+        <w:t xml:space="preserve">) orders which were not added due to unavailable tables, i.e. orders that were not added as per </w:t>
+      </w:r>
+      <w:r>
+        <w:fldChar w:fldCharType="begin"/>
+      </w:r>
+      <w:r>
+        <w:instrText xml:space="preserve"> REF _Ref502569198 \r \h </w:instrText>
+      </w:r>
+      <w:r>
+        <w:fldChar w:fldCharType="separate"/>
+      </w:r>
+      <w:r>
+        <w:rPr>
+          <w:cs/>
+        </w:rPr>
+        <w:t>‎</w:t>
+      </w:r>
+      <w:r>
+        <w:t>1.1.2.1.1.1.2</w:t>
+      </w:r>
+      <w:r>
+        <w:fldChar w:fldCharType="end"/>
+      </w:r>
+    </w:p>
+    <w:p>
+      <w:pPr>
+        <w:pStyle w:val="ListParagraph"/>
+        <w:bidi w:val="0"/>
+        <w:ind w:left="0"/>
+      </w:pPr>
+    </w:p>
+    <w:p>
+      <w:pPr>
+        <w:pStyle w:val="ListParagraph"/>
+        <w:bidi w:val="0"/>
+        <w:ind w:left="0"/>
+      </w:pPr>
+    </w:p>
+    <w:p>
+      <w:pPr>
         <w:pStyle w:val="Heading2"/>
         <w:bidi w:val="0"/>
-        <w:rPr>
-          <w:rFonts w:cstheme="minorBidi"/>
-        </w:rPr>
-      </w:pPr>
-      <w:r>
-        <w:t>Removing</w:t>
-      </w:r>
-      <w:r>
-        <w:t xml:space="preserve"> a VIP order</w:t>
+      </w:pPr>
+      <w:r>
+        <w:t>Sending reports</w:t>
+      </w:r>
+    </w:p>
+    <w:p>
+      <w:pPr>
+        <w:pStyle w:val="ListParagraph"/>
+        <w:numPr>
+          <w:ilvl w:val="2"/>
+          <w:numId w:val="1"/>
+        </w:numPr>
+        <w:bidi w:val="0"/>
+      </w:pPr>
+      <w:r>
+        <w:t>For each company</w:t>
+      </w:r>
+      <w:r>
+        <w:t>, the system shall send the following reports at the end of each month</w:t>
+      </w:r>
+      <w:r>
+        <w:t xml:space="preserve">, to each </w:t>
+      </w:r>
+      <w:r>
+        <w:t>HR-user of that company</w:t>
+      </w:r>
+      <w:r>
+        <w:t>:</w:t>
+      </w:r>
+    </w:p>
+    <w:p>
+      <w:pPr>
+        <w:pStyle w:val="ListParagraph"/>
+        <w:numPr>
+          <w:ilvl w:val="3"/>
+          <w:numId w:val="1"/>
+        </w:numPr>
+        <w:bidi w:val="0"/>
+      </w:pPr>
+      <w:r>
+        <w:t>A report containing a list of all the orders which were payed off via that company (</w:t>
+      </w:r>
+      <w:r>
+        <w:fldChar w:fldCharType="begin"/>
+      </w:r>
+      <w:r>
+        <w:instrText xml:space="preserve"> REF _Ref502518922 \r \h </w:instrText>
+      </w:r>
+      <w:r>
+        <w:fldChar w:fldCharType="separate"/>
+      </w:r>
+      <w:r>
+        <w:rPr>
+          <w:cs/>
+        </w:rPr>
+        <w:t>‎</w:t>
+      </w:r>
+      <w:r>
+        <w:t>1.1.1.6.3</w:t>
+      </w:r>
+      <w:r>
+        <w:fldChar w:fldCharType="end"/>
+      </w:r>
+      <w:r>
+        <w:t>)</w:t>
+      </w:r>
+    </w:p>
+    <w:p>
+      <w:pPr>
+        <w:pStyle w:val="ListParagraph"/>
+        <w:numPr>
+          <w:ilvl w:val="3"/>
+          <w:numId w:val="1"/>
+        </w:numPr>
+        <w:bidi w:val="0"/>
+      </w:pPr>
+      <w:r>
+        <w:t>A report</w:t>
+      </w:r>
+      <w:r>
+        <w:t xml:space="preserve"> </w:t>
+      </w:r>
+      <w:r>
+        <w:t>containing a list of all the Sit &amp; Eat (</w:t>
+      </w:r>
+      <w:r>
+        <w:fldChar w:fldCharType="begin"/>
+      </w:r>
+      <w:r>
+        <w:instrText xml:space="preserve"> REF _Ref502566167 \r \h </w:instrText>
+      </w:r>
+      <w:r>
+        <w:fldChar w:fldCharType="separate"/>
+      </w:r>
+      <w:r>
+        <w:rPr>
+          <w:cs/>
+        </w:rPr>
+        <w:t>‎</w:t>
+      </w:r>
+      <w:r>
+        <w:t>1.1.1.4.2</w:t>
+      </w:r>
+      <w:r>
+        <w:fldChar w:fldCharType="end"/>
+      </w:r>
+      <w:r>
+        <w:t>) orders</w:t>
+      </w:r>
+      <w:r>
+        <w:t xml:space="preserve"> </w:t>
+      </w:r>
+      <w:r>
+        <w:t>which were payed off via that company (</w:t>
+      </w:r>
+      <w:r>
+        <w:fldChar w:fldCharType="begin"/>
+      </w:r>
+      <w:r>
+        <w:instrText xml:space="preserve"> REF _Ref502518922 \r \h </w:instrText>
+      </w:r>
+      <w:r>
+        <w:fldChar w:fldCharType="separate"/>
+      </w:r>
+      <w:r>
+        <w:rPr>
+          <w:cs/>
+        </w:rPr>
+        <w:t>‎</w:t>
+      </w:r>
+      <w:r>
+        <w:t>1.1.1.6.3</w:t>
+      </w:r>
+      <w:r>
+        <w:fldChar w:fldCharType="end"/>
+      </w:r>
+      <w:r>
+        <w:t>)</w:t>
+      </w:r>
+      <w:r>
+        <w:t xml:space="preserve"> and were not completed, i.e. orders that were not removed </w:t>
+      </w:r>
+      <w:r>
+        <w:t xml:space="preserve">as per </w:t>
+      </w:r>
+      <w:r>
+        <w:fldChar w:fldCharType="begin"/>
+      </w:r>
+      <w:r>
+        <w:instrText xml:space="preserve"> REF _Ref502569066 \r \h </w:instrText>
+      </w:r>
+      <w:r>
+        <w:fldChar w:fldCharType="separate"/>
+      </w:r>
+      <w:r>
+        <w:rPr>
+          <w:cs/>
+        </w:rPr>
+        <w:t>‎</w:t>
+      </w:r>
+      <w:r>
+        <w:t>1.5.2.1.1</w:t>
+      </w:r>
+      <w:r>
+        <w:fldChar w:fldCharType="end"/>
+      </w:r>
+    </w:p>
+    <w:p>
+      <w:pPr>
+        <w:bidi w:val="0"/>
+      </w:pPr>
+    </w:p>
+    <w:p>
+      <w:pPr>
+        <w:pStyle w:val="Heading1"/>
+        <w:bidi w:val="0"/>
+      </w:pPr>
+      <w:r>
+        <w:t>Assumptions</w:t>
       </w:r>
     </w:p>
     <w:p>
       <w:pPr>
         <w:pStyle w:val="Heading2"/>
         <w:bidi w:val="0"/>
-        <w:rPr>
-          <w:rFonts w:cstheme="minorBidi"/>
-        </w:rPr>
-      </w:pPr>
-      <w:r>
-        <w:t xml:space="preserve">Editing </w:t>
-      </w:r>
-      <w:r>
-        <w:t>a VIP order</w:t>
-      </w:r>
-    </w:p>
-    <w:p>
-      <w:pPr>
-        <w:bidi w:val="0"/>
-      </w:pPr>
-    </w:p>
-    <w:p>
-      <w:pPr>
-        <w:bidi w:val="0"/>
-      </w:pPr>
+      </w:pPr>
+      <w:r>
+        <w:t>General</w:t>
+      </w:r>
+    </w:p>
+    <w:p>
+      <w:pPr>
+        <w:pStyle w:val="ListParagraph"/>
+        <w:numPr>
+          <w:ilvl w:val="2"/>
+          <w:numId w:val="1"/>
+        </w:numPr>
+        <w:bidi w:val="0"/>
+      </w:pPr>
+      <w:r>
+        <w:t>We assume the system will have a server and multiple clients. The communication between the server and the clients will be via the Internet</w:t>
+      </w:r>
     </w:p>
     <w:p>
       <w:pPr>
@@ -2396,7 +3455,7 @@
         <w:bidi w:val="0"/>
       </w:pPr>
       <w:r>
-        <w:t>Displaying and editing companies</w:t>
+        <w:t>Users classification</w:t>
       </w:r>
     </w:p>
     <w:p>
@@ -2409,906 +3468,128 @@
         <w:bidi w:val="0"/>
       </w:pPr>
       <w:r>
-        <w:t xml:space="preserve">The system administrator </w:t>
-      </w:r>
-      <w:r>
-        <w:t xml:space="preserve">(henceforth called the </w:t>
-      </w:r>
-      <w:r>
-        <w:t>Admin</w:t>
-      </w:r>
-      <w:r>
-        <w:t>) shall enter the following login information into the system:</w:t>
-      </w:r>
-    </w:p>
-    <w:p>
-      <w:pPr>
-        <w:pStyle w:val="ListParagraph"/>
-        <w:numPr>
-          <w:ilvl w:val="3"/>
-          <w:numId w:val="1"/>
-        </w:numPr>
-        <w:bidi w:val="0"/>
-      </w:pPr>
-      <w:r>
-        <w:t>Master password</w:t>
-      </w:r>
-    </w:p>
-    <w:p>
-      <w:pPr>
-        <w:pStyle w:val="ListParagraph"/>
-        <w:numPr>
-          <w:ilvl w:val="2"/>
-          <w:numId w:val="1"/>
-        </w:numPr>
-        <w:bidi w:val="0"/>
-      </w:pPr>
-      <w:r>
-        <w:t>The system shall verify this login information</w:t>
-      </w:r>
-      <w:r>
-        <w:t>:</w:t>
-      </w:r>
-    </w:p>
-    <w:p>
-      <w:pPr>
-        <w:pStyle w:val="ListParagraph"/>
-        <w:numPr>
-          <w:ilvl w:val="3"/>
-          <w:numId w:val="1"/>
-        </w:numPr>
-        <w:bidi w:val="0"/>
-      </w:pPr>
-      <w:r>
-        <w:t xml:space="preserve">If the login information is </w:t>
-      </w:r>
-      <w:r>
-        <w:t>in</w:t>
-      </w:r>
-      <w:r>
-        <w:t>correct</w:t>
-      </w:r>
-      <w:r>
-        <w:t>, then the system shall notify the Admin</w:t>
-      </w:r>
-    </w:p>
-    <w:p>
-      <w:pPr>
-        <w:pStyle w:val="ListParagraph"/>
-        <w:numPr>
-          <w:ilvl w:val="3"/>
-          <w:numId w:val="1"/>
-        </w:numPr>
-        <w:bidi w:val="0"/>
-      </w:pPr>
-      <w:r>
+        <w:t xml:space="preserve">We assume that </w:t>
+      </w:r>
+      <w:r>
+        <w:t>only special users will need to enter some login credentials, i.e. End-users will not need to enter any login credentials</w:t>
+      </w:r>
+    </w:p>
+    <w:p>
+      <w:pPr>
+        <w:pStyle w:val="ListParagraph"/>
+        <w:bidi w:val="0"/>
+        <w:ind w:left="0"/>
+      </w:pPr>
+    </w:p>
+    <w:p>
+      <w:pPr>
+        <w:pStyle w:val="ListParagraph"/>
+        <w:bidi w:val="0"/>
+        <w:ind w:left="0"/>
+      </w:pPr>
+    </w:p>
+    <w:p>
+      <w:pPr>
+        <w:pStyle w:val="ListParagraph"/>
+        <w:bidi w:val="0"/>
+        <w:ind w:left="0"/>
+      </w:pPr>
+    </w:p>
+    <w:p>
+      <w:pPr>
+        <w:pStyle w:val="ListParagraph"/>
+        <w:bidi w:val="0"/>
+        <w:ind w:left="0"/>
+      </w:pPr>
+    </w:p>
+    <w:p>
+      <w:pPr>
+        <w:pStyle w:val="ListParagraph"/>
+        <w:bidi w:val="0"/>
+        <w:ind w:left="0"/>
+      </w:pPr>
+    </w:p>
+    <w:p>
+      <w:pPr>
+        <w:pStyle w:val="ListParagraph"/>
+        <w:bidi w:val="0"/>
+        <w:ind w:left="0"/>
+      </w:pPr>
+    </w:p>
+    <w:p>
+      <w:pPr>
+        <w:pStyle w:val="ListParagraph"/>
+        <w:bidi w:val="0"/>
+        <w:ind w:left="0"/>
+      </w:pPr>
+    </w:p>
+    <w:p>
+      <w:pPr>
+        <w:pStyle w:val="ListParagraph"/>
+        <w:bidi w:val="0"/>
+        <w:ind w:left="0"/>
+      </w:pPr>
+    </w:p>
+    <w:p>
+      <w:pPr>
+        <w:pStyle w:val="ListParagraph"/>
+        <w:bidi w:val="0"/>
+        <w:ind w:left="0"/>
+      </w:pPr>
+    </w:p>
+    <w:p>
+      <w:pPr>
+        <w:pStyle w:val="ListParagraph"/>
+        <w:bidi w:val="0"/>
+        <w:ind w:left="0"/>
+      </w:pPr>
+    </w:p>
+    <w:p>
+      <w:pPr>
+        <w:pStyle w:val="ListParagraph"/>
+        <w:bidi w:val="0"/>
+        <w:ind w:left="0"/>
+      </w:pPr>
+    </w:p>
+    <w:p>
+      <w:pPr>
+        <w:pStyle w:val="ListParagraph"/>
+        <w:bidi w:val="0"/>
+        <w:ind w:left="0"/>
+      </w:pPr>
+    </w:p>
+    <w:p>
+      <w:pPr>
+        <w:pStyle w:val="ListParagraph"/>
+        <w:bidi w:val="0"/>
+        <w:ind w:left="0"/>
+      </w:pPr>
+    </w:p>
+    <w:p>
+      <w:pPr>
+        <w:pStyle w:val="Title"/>
+        <w:rPr>
+          <w:rtl/>
+        </w:rPr>
+      </w:pPr>
+      <w:r>
+        <w:rPr>
+          <w:rFonts w:hint="cs"/>
+          <w:rtl/>
+        </w:rPr>
         <w:lastRenderedPageBreak/>
-        <w:t>If the login information is correct, then the system shall perform the following actions:</w:t>
-      </w:r>
-    </w:p>
-    <w:p>
-      <w:pPr>
-        <w:pStyle w:val="ListParagraph"/>
-        <w:numPr>
-          <w:ilvl w:val="4"/>
-          <w:numId w:val="1"/>
-        </w:numPr>
-        <w:bidi w:val="0"/>
-      </w:pPr>
-      <w:r>
-        <w:t>The system shall display a list of the companies</w:t>
-      </w:r>
-      <w:r>
-        <w:t>, and their respective HR-users</w:t>
-      </w:r>
-    </w:p>
-    <w:p>
-      <w:pPr>
-        <w:pStyle w:val="ListParagraph"/>
-        <w:numPr>
-          <w:ilvl w:val="4"/>
-          <w:numId w:val="1"/>
-        </w:numPr>
-        <w:bidi w:val="0"/>
-      </w:pPr>
-      <w:r>
-        <w:t xml:space="preserve">The system shall allow the Admin to add </w:t>
-      </w:r>
-      <w:r>
-        <w:t>companies to this list</w:t>
-      </w:r>
-    </w:p>
-    <w:p>
-      <w:pPr>
-        <w:pStyle w:val="ListParagraph"/>
-        <w:numPr>
-          <w:ilvl w:val="4"/>
-          <w:numId w:val="1"/>
-        </w:numPr>
-        <w:bidi w:val="0"/>
-      </w:pPr>
-      <w:r>
-        <w:t xml:space="preserve">The system shall allow the Admin to </w:t>
-      </w:r>
-      <w:r>
-        <w:t>remove</w:t>
-      </w:r>
-      <w:r>
-        <w:t xml:space="preserve"> companies </w:t>
-      </w:r>
-      <w:r>
-        <w:t xml:space="preserve">from </w:t>
-      </w:r>
-      <w:r>
-        <w:t>this list</w:t>
-      </w:r>
-    </w:p>
-    <w:p>
-      <w:pPr>
-        <w:pStyle w:val="ListParagraph"/>
-        <w:numPr>
-          <w:ilvl w:val="4"/>
-          <w:numId w:val="1"/>
-        </w:numPr>
-        <w:bidi w:val="0"/>
-      </w:pPr>
-      <w:r>
-        <w:t xml:space="preserve">The system shall allow the Admin to add </w:t>
-      </w:r>
-      <w:r>
-        <w:t>HR-users</w:t>
-      </w:r>
-      <w:r>
-        <w:t xml:space="preserve"> to </w:t>
-      </w:r>
-      <w:r>
-        <w:t>companies in this list</w:t>
-      </w:r>
-    </w:p>
-    <w:p>
-      <w:pPr>
-        <w:pStyle w:val="ListParagraph"/>
-        <w:numPr>
-          <w:ilvl w:val="4"/>
-          <w:numId w:val="1"/>
-        </w:numPr>
-        <w:bidi w:val="0"/>
-      </w:pPr>
-      <w:r>
-        <w:t xml:space="preserve">The system shall allow the Admin to </w:t>
-      </w:r>
-      <w:r>
-        <w:t>remove</w:t>
-      </w:r>
-      <w:r>
-        <w:t xml:space="preserve"> HR-users </w:t>
-      </w:r>
-      <w:r>
-        <w:t xml:space="preserve">from </w:t>
-      </w:r>
-      <w:r>
-        <w:t>companies in this list</w:t>
-      </w:r>
-    </w:p>
-    <w:p>
-      <w:pPr>
-        <w:pStyle w:val="ListParagraph"/>
-        <w:bidi w:val="0"/>
-        <w:ind w:left="0"/>
-      </w:pPr>
-    </w:p>
-    <w:p>
-      <w:pPr>
-        <w:pStyle w:val="Heading2"/>
-        <w:bidi w:val="0"/>
-      </w:pPr>
-      <w:bookmarkStart w:id="25" w:name="_Ref502569711"/>
-      <w:r>
-        <w:t xml:space="preserve">Displaying and editing </w:t>
-      </w:r>
-      <w:r>
-        <w:t>VIP-users</w:t>
-      </w:r>
-      <w:bookmarkEnd w:id="25"/>
-    </w:p>
-    <w:p>
-      <w:pPr>
-        <w:pStyle w:val="ListParagraph"/>
-        <w:numPr>
-          <w:ilvl w:val="2"/>
-          <w:numId w:val="1"/>
-        </w:numPr>
-        <w:bidi w:val="0"/>
-      </w:pPr>
-      <w:r>
-        <w:t>The Admin</w:t>
-      </w:r>
-      <w:r>
-        <w:t xml:space="preserve"> shall enter the following login information into the system:</w:t>
-      </w:r>
-    </w:p>
-    <w:p>
-      <w:pPr>
-        <w:pStyle w:val="ListParagraph"/>
-        <w:numPr>
-          <w:ilvl w:val="3"/>
-          <w:numId w:val="1"/>
-        </w:numPr>
-        <w:bidi w:val="0"/>
-      </w:pPr>
-      <w:r>
-        <w:t>Master password</w:t>
-      </w:r>
-    </w:p>
-    <w:p>
-      <w:pPr>
-        <w:pStyle w:val="ListParagraph"/>
-        <w:numPr>
-          <w:ilvl w:val="2"/>
-          <w:numId w:val="1"/>
-        </w:numPr>
-        <w:bidi w:val="0"/>
-      </w:pPr>
-      <w:r>
-        <w:t>The system shall verify this login information:</w:t>
-      </w:r>
-    </w:p>
-    <w:p>
-      <w:pPr>
-        <w:pStyle w:val="ListParagraph"/>
-        <w:numPr>
-          <w:ilvl w:val="3"/>
-          <w:numId w:val="1"/>
-        </w:numPr>
-        <w:bidi w:val="0"/>
-      </w:pPr>
-      <w:r>
-        <w:t>If the login information is incorrect, then the system shall notify the Admin</w:t>
-      </w:r>
-    </w:p>
-    <w:p>
-      <w:pPr>
-        <w:pStyle w:val="ListParagraph"/>
-        <w:numPr>
-          <w:ilvl w:val="3"/>
-          <w:numId w:val="1"/>
-        </w:numPr>
-        <w:bidi w:val="0"/>
-      </w:pPr>
-      <w:r>
-        <w:t>If the login information is correct, then the system shall perform the following actions:</w:t>
-      </w:r>
-    </w:p>
-    <w:p>
-      <w:pPr>
-        <w:pStyle w:val="ListParagraph"/>
-        <w:numPr>
-          <w:ilvl w:val="4"/>
-          <w:numId w:val="1"/>
-        </w:numPr>
-        <w:bidi w:val="0"/>
-      </w:pPr>
-      <w:r>
-        <w:t xml:space="preserve">The system shall display a list of the </w:t>
-      </w:r>
-      <w:r>
-        <w:t>VIP-users</w:t>
-      </w:r>
-    </w:p>
-    <w:p>
-      <w:pPr>
-        <w:pStyle w:val="ListParagraph"/>
-        <w:numPr>
-          <w:ilvl w:val="4"/>
-          <w:numId w:val="1"/>
-        </w:numPr>
-        <w:bidi w:val="0"/>
-      </w:pPr>
-      <w:r>
-        <w:t xml:space="preserve">The system shall allow the Admin to add </w:t>
-      </w:r>
-      <w:r>
-        <w:t>VIP-users</w:t>
-      </w:r>
-      <w:r>
-        <w:t xml:space="preserve"> to this list</w:t>
-      </w:r>
-    </w:p>
-    <w:p>
-      <w:pPr>
-        <w:pStyle w:val="ListParagraph"/>
-        <w:numPr>
-          <w:ilvl w:val="4"/>
-          <w:numId w:val="1"/>
-        </w:numPr>
-        <w:bidi w:val="0"/>
-      </w:pPr>
-      <w:r>
-        <w:t xml:space="preserve">The system shall allow the Admin to remove </w:t>
-      </w:r>
-      <w:r>
-        <w:t xml:space="preserve">VIP-users </w:t>
-      </w:r>
-      <w:r>
-        <w:t>from this list</w:t>
-      </w:r>
-    </w:p>
-    <w:p/>
-    <w:p>
-      <w:pPr>
-        <w:pStyle w:val="Heading2"/>
-        <w:bidi w:val="0"/>
-      </w:pPr>
-      <w:bookmarkStart w:id="26" w:name="_Ref502567535"/>
-      <w:r>
-        <w:t xml:space="preserve">Displaying and editing </w:t>
-      </w:r>
-      <w:r>
-        <w:t>valid orders rules</w:t>
-      </w:r>
-    </w:p>
-    <w:bookmarkEnd w:id="26"/>
-    <w:p>
-      <w:pPr>
-        <w:pStyle w:val="ListParagraph"/>
-        <w:numPr>
-          <w:ilvl w:val="2"/>
-          <w:numId w:val="1"/>
-        </w:numPr>
-        <w:bidi w:val="0"/>
-      </w:pPr>
-      <w:r>
-        <w:t>The Admin shall enter the following login information into the system:</w:t>
-      </w:r>
-    </w:p>
-    <w:p>
-      <w:pPr>
-        <w:pStyle w:val="ListParagraph"/>
-        <w:numPr>
-          <w:ilvl w:val="3"/>
-          <w:numId w:val="1"/>
-        </w:numPr>
-        <w:bidi w:val="0"/>
-      </w:pPr>
-      <w:r>
-        <w:t>Master password</w:t>
-      </w:r>
-    </w:p>
-    <w:p>
-      <w:pPr>
-        <w:pStyle w:val="ListParagraph"/>
-        <w:numPr>
-          <w:ilvl w:val="2"/>
-          <w:numId w:val="1"/>
-        </w:numPr>
-        <w:bidi w:val="0"/>
-      </w:pPr>
-      <w:r>
-        <w:t>The system shall verify this login information:</w:t>
-      </w:r>
-    </w:p>
-    <w:p>
-      <w:pPr>
-        <w:pStyle w:val="ListParagraph"/>
-        <w:numPr>
-          <w:ilvl w:val="3"/>
-          <w:numId w:val="1"/>
-        </w:numPr>
-        <w:bidi w:val="0"/>
-      </w:pPr>
-      <w:r>
-        <w:t>If the login information is incorrect, then the system shall notify the Admin</w:t>
-      </w:r>
-    </w:p>
-    <w:p>
-      <w:pPr>
-        <w:pStyle w:val="ListParagraph"/>
-        <w:numPr>
-          <w:ilvl w:val="3"/>
-          <w:numId w:val="1"/>
-        </w:numPr>
-        <w:bidi w:val="0"/>
-      </w:pPr>
-      <w:r>
-        <w:t>If the login information is correct, then the system shall perform the following actions:</w:t>
-      </w:r>
-    </w:p>
-    <w:p>
-      <w:pPr>
-        <w:pStyle w:val="ListParagraph"/>
-        <w:numPr>
-          <w:ilvl w:val="4"/>
-          <w:numId w:val="1"/>
-        </w:numPr>
-        <w:bidi w:val="0"/>
-      </w:pPr>
-      <w:r>
-        <w:t xml:space="preserve">The system shall display </w:t>
-      </w:r>
-      <w:r>
-        <w:t>the minimum time before an order date, in which an End-user can add an order with that date, e.g. if this minimum time is one day, then last date which an End-user is able to add an order for date 9.9.2009 is 8.9.2009</w:t>
-      </w:r>
-    </w:p>
-    <w:p>
-      <w:pPr>
-        <w:pStyle w:val="ListParagraph"/>
-        <w:numPr>
-          <w:ilvl w:val="4"/>
-          <w:numId w:val="1"/>
-        </w:numPr>
-        <w:bidi w:val="0"/>
-      </w:pPr>
-      <w:r>
-        <w:t>The system shall allow the Admin to modify this minimum time</w:t>
-      </w:r>
-    </w:p>
-    <w:p/>
-    <w:p>
-      <w:pPr>
-        <w:pStyle w:val="Heading2"/>
-        <w:bidi w:val="0"/>
-      </w:pPr>
-      <w:r>
-        <w:t>Displaying reports</w:t>
-      </w:r>
-    </w:p>
-    <w:p>
-      <w:pPr>
-        <w:pStyle w:val="ListParagraph"/>
-        <w:numPr>
-          <w:ilvl w:val="2"/>
-          <w:numId w:val="1"/>
-        </w:numPr>
-        <w:bidi w:val="0"/>
-      </w:pPr>
-      <w:r>
-        <w:t>The Admin shall enter the following login information into the system:</w:t>
-      </w:r>
-    </w:p>
-    <w:p>
-      <w:pPr>
-        <w:pStyle w:val="ListParagraph"/>
-        <w:numPr>
-          <w:ilvl w:val="3"/>
-          <w:numId w:val="1"/>
-        </w:numPr>
-        <w:bidi w:val="0"/>
-      </w:pPr>
-      <w:r>
-        <w:t>Master password</w:t>
-      </w:r>
-    </w:p>
-    <w:p>
-      <w:pPr>
-        <w:pStyle w:val="ListParagraph"/>
-        <w:numPr>
-          <w:ilvl w:val="2"/>
-          <w:numId w:val="1"/>
-        </w:numPr>
-        <w:bidi w:val="0"/>
-      </w:pPr>
-      <w:r>
-        <w:t>The system shall verify this login information:</w:t>
-      </w:r>
-    </w:p>
-    <w:p>
-      <w:pPr>
-        <w:pStyle w:val="ListParagraph"/>
-        <w:numPr>
-          <w:ilvl w:val="3"/>
-          <w:numId w:val="1"/>
-        </w:numPr>
-        <w:bidi w:val="0"/>
-      </w:pPr>
-      <w:r>
-        <w:t>If the login information is incorrect, then the system shall notify the Admin</w:t>
-      </w:r>
-    </w:p>
-    <w:p>
-      <w:pPr>
-        <w:pStyle w:val="ListParagraph"/>
-        <w:numPr>
-          <w:ilvl w:val="4"/>
-          <w:numId w:val="1"/>
-        </w:numPr>
-        <w:bidi w:val="0"/>
-      </w:pPr>
-      <w:r>
-        <w:t xml:space="preserve">If the login information is correct, then the system shall </w:t>
-      </w:r>
-      <w:r>
-        <w:t xml:space="preserve">display statistical information </w:t>
-      </w:r>
-      <w:r>
-        <w:t>about</w:t>
-      </w:r>
-      <w:r>
-        <w:t xml:space="preserve"> </w:t>
-      </w:r>
-      <w:r>
-        <w:t>the following:</w:t>
-      </w:r>
-    </w:p>
-    <w:p>
-      <w:pPr>
-        <w:pStyle w:val="ListParagraph"/>
-        <w:numPr>
-          <w:ilvl w:val="4"/>
-          <w:numId w:val="1"/>
-        </w:numPr>
-        <w:bidi w:val="0"/>
-      </w:pPr>
-      <w:r>
-        <w:t>Number of orders per End-user (</w:t>
-      </w:r>
-      <w:r>
-        <w:fldChar w:fldCharType="begin"/>
-      </w:r>
-      <w:r>
-        <w:instrText xml:space="preserve"> REF _Ref502569295 \r \h </w:instrText>
-      </w:r>
-      <w:r>
-        <w:fldChar w:fldCharType="separate"/>
-      </w:r>
-      <w:r>
-        <w:rPr>
-          <w:cs/>
-        </w:rPr>
-        <w:t>‎</w:t>
-      </w:r>
-      <w:r>
-        <w:t>1.1.1.1</w:t>
-      </w:r>
-      <w:r>
-        <w:fldChar w:fldCharType="end"/>
-      </w:r>
-      <w:r>
-        <w:t>)</w:t>
-      </w:r>
-    </w:p>
-    <w:p>
-      <w:pPr>
-        <w:pStyle w:val="ListParagraph"/>
-        <w:numPr>
-          <w:ilvl w:val="4"/>
-          <w:numId w:val="1"/>
-        </w:numPr>
-        <w:bidi w:val="0"/>
-      </w:pPr>
-      <w:r>
-        <w:t>Number of orders with per desired meal (</w:t>
-      </w:r>
-      <w:r>
-        <w:fldChar w:fldCharType="begin"/>
-      </w:r>
-      <w:r>
-        <w:instrText xml:space="preserve"> REF _Ref502519331 \r \h </w:instrText>
-      </w:r>
-      <w:r>
-        <w:fldChar w:fldCharType="separate"/>
-      </w:r>
-      <w:r>
-        <w:rPr>
-          <w:cs/>
-        </w:rPr>
-        <w:t>‎</w:t>
-      </w:r>
-      <w:r>
-        <w:t>1.1.1.2</w:t>
-      </w:r>
-      <w:r>
-        <w:fldChar w:fldCharType="end"/>
-      </w:r>
-      <w:r>
-        <w:t>)</w:t>
-      </w:r>
-    </w:p>
-    <w:p>
-      <w:pPr>
-        <w:pStyle w:val="ListParagraph"/>
-        <w:numPr>
-          <w:ilvl w:val="4"/>
-          <w:numId w:val="1"/>
-        </w:numPr>
-        <w:bidi w:val="0"/>
-      </w:pPr>
-      <w:r>
-        <w:t>Number of orders per date</w:t>
-      </w:r>
-      <w:r>
-        <w:t xml:space="preserve"> (</w:t>
-      </w:r>
-      <w:r>
-        <w:fldChar w:fldCharType="begin"/>
-      </w:r>
-      <w:r>
-        <w:instrText xml:space="preserve"> REF _Ref502519333 \r \h </w:instrText>
-      </w:r>
-      <w:r>
-        <w:fldChar w:fldCharType="separate"/>
-      </w:r>
-      <w:r>
-        <w:rPr>
-          <w:cs/>
-        </w:rPr>
-        <w:t>‎</w:t>
-      </w:r>
-      <w:r>
-        <w:t>1.1.1.3</w:t>
-      </w:r>
-      <w:r>
-        <w:fldChar w:fldCharType="end"/>
-      </w:r>
-      <w:r>
-        <w:t>)</w:t>
-      </w:r>
-    </w:p>
-    <w:p>
-      <w:pPr>
-        <w:pStyle w:val="ListParagraph"/>
-        <w:numPr>
-          <w:ilvl w:val="4"/>
-          <w:numId w:val="1"/>
-        </w:numPr>
-        <w:bidi w:val="0"/>
-      </w:pPr>
-      <w:r>
-        <w:t>Number of orders per order type (</w:t>
-      </w:r>
-      <w:r>
-        <w:fldChar w:fldCharType="begin"/>
-      </w:r>
-      <w:r>
-        <w:instrText xml:space="preserve"> REF _Ref502566155 \r \h </w:instrText>
-      </w:r>
-      <w:r>
-        <w:fldChar w:fldCharType="separate"/>
-      </w:r>
-      <w:r>
-        <w:rPr>
-          <w:cs/>
-        </w:rPr>
-        <w:t>‎</w:t>
-      </w:r>
-      <w:r>
-        <w:t>1.1.1.4</w:t>
-      </w:r>
-      <w:r>
-        <w:fldChar w:fldCharType="end"/>
-      </w:r>
-      <w:r>
-        <w:t>)</w:t>
-      </w:r>
-    </w:p>
-    <w:p>
-      <w:pPr>
-        <w:pStyle w:val="ListParagraph"/>
-        <w:numPr>
-          <w:ilvl w:val="4"/>
-          <w:numId w:val="1"/>
-        </w:numPr>
-        <w:bidi w:val="0"/>
-      </w:pPr>
-      <w:r>
-        <w:t xml:space="preserve">Number of orders per </w:t>
-      </w:r>
-      <w:r>
-        <w:t>pay method (</w:t>
-      </w:r>
-      <w:r>
-        <w:fldChar w:fldCharType="begin"/>
-      </w:r>
-      <w:r>
-        <w:instrText xml:space="preserve"> REF _Ref502519335 \r \h </w:instrText>
-      </w:r>
-      <w:r>
-        <w:fldChar w:fldCharType="separate"/>
-      </w:r>
-      <w:r>
-        <w:rPr>
-          <w:cs/>
-        </w:rPr>
-        <w:t>‎</w:t>
-      </w:r>
-      <w:r>
-        <w:t>1.1.1.6</w:t>
-      </w:r>
-      <w:r>
-        <w:fldChar w:fldCharType="end"/>
-      </w:r>
-      <w:r>
-        <w:t>)</w:t>
-      </w:r>
-    </w:p>
-    <w:p>
-      <w:pPr>
-        <w:pStyle w:val="ListParagraph"/>
-        <w:bidi w:val="0"/>
-        <w:ind w:left="0"/>
-      </w:pPr>
-    </w:p>
-    <w:p>
-      <w:pPr>
-        <w:pStyle w:val="ListParagraph"/>
-        <w:numPr>
-          <w:ilvl w:val="4"/>
-          <w:numId w:val="1"/>
-        </w:numPr>
-        <w:bidi w:val="0"/>
-      </w:pPr>
-      <w:r>
-        <w:t>Number of Sit &amp; Eat (</w:t>
-      </w:r>
-      <w:r>
-        <w:fldChar w:fldCharType="begin"/>
-      </w:r>
-      <w:r>
-        <w:instrText xml:space="preserve"> REF _Ref502566167 \r \h </w:instrText>
-      </w:r>
-      <w:r>
-        <w:fldChar w:fldCharType="separate"/>
-      </w:r>
-      <w:r>
-        <w:rPr>
-          <w:cs/>
-        </w:rPr>
-        <w:t>‎</w:t>
-      </w:r>
-      <w:r>
-        <w:t>1.1.1.4.2</w:t>
-      </w:r>
-      <w:r>
-        <w:fldChar w:fldCharType="end"/>
-      </w:r>
-      <w:r>
-        <w:t>) orders per date</w:t>
-      </w:r>
-    </w:p>
-    <w:p>
-      <w:pPr>
-        <w:pStyle w:val="ListParagraph"/>
-        <w:numPr>
-          <w:ilvl w:val="4"/>
-          <w:numId w:val="1"/>
-        </w:numPr>
-        <w:bidi w:val="0"/>
-      </w:pPr>
-      <w:r>
-        <w:t xml:space="preserve">Number of </w:t>
-      </w:r>
-      <w:r>
-        <w:t xml:space="preserve">completed </w:t>
-      </w:r>
-      <w:r>
-        <w:t>Sit &amp; Eat (</w:t>
-      </w:r>
-      <w:r>
-        <w:fldChar w:fldCharType="begin"/>
-      </w:r>
-      <w:r>
-        <w:instrText xml:space="preserve"> REF _Ref502566167 \r \h </w:instrText>
-      </w:r>
-      <w:r>
-        <w:fldChar w:fldCharType="separate"/>
-      </w:r>
-      <w:r>
-        <w:rPr>
-          <w:cs/>
-        </w:rPr>
-        <w:t>‎</w:t>
-      </w:r>
-      <w:r>
-        <w:t>1.1.1.4.2</w:t>
-      </w:r>
-      <w:r>
-        <w:fldChar w:fldCharType="end"/>
-      </w:r>
-      <w:r>
-        <w:t>) order</w:t>
-      </w:r>
-      <w:r>
-        <w:t xml:space="preserve">s, i.e. orders that were removed as per </w:t>
-      </w:r>
-      <w:r>
-        <w:fldChar w:fldCharType="begin"/>
-      </w:r>
-      <w:r>
-        <w:instrText xml:space="preserve"> REF _Ref502569066 \r \h </w:instrText>
-      </w:r>
-      <w:r>
-        <w:fldChar w:fldCharType="separate"/>
-      </w:r>
-      <w:r>
-        <w:rPr>
-          <w:cs/>
-        </w:rPr>
-        <w:t>‎</w:t>
-      </w:r>
-      <w:r>
-        <w:t>1.5.2.1.1</w:t>
-      </w:r>
-      <w:r>
-        <w:fldChar w:fldCharType="end"/>
-      </w:r>
-    </w:p>
-    <w:p>
-      <w:pPr>
-        <w:pStyle w:val="ListParagraph"/>
-        <w:numPr>
-          <w:ilvl w:val="4"/>
-          <w:numId w:val="1"/>
-        </w:numPr>
-        <w:bidi w:val="0"/>
-      </w:pPr>
-      <w:r>
-        <w:lastRenderedPageBreak/>
-        <w:t xml:space="preserve">Number of </w:t>
-      </w:r>
-      <w:r>
-        <w:t>Sit &amp; Eat (</w:t>
-      </w:r>
-      <w:r>
-        <w:fldChar w:fldCharType="begin"/>
-      </w:r>
-      <w:r>
-        <w:instrText xml:space="preserve"> REF _Ref502566167 \r \h </w:instrText>
-      </w:r>
-      <w:r>
-        <w:fldChar w:fldCharType="separate"/>
-      </w:r>
-      <w:r>
-        <w:rPr>
-          <w:cs/>
-        </w:rPr>
-        <w:t>‎</w:t>
-      </w:r>
-      <w:r>
-        <w:t>1.1.1.4.2</w:t>
-      </w:r>
-      <w:r>
-        <w:fldChar w:fldCharType="end"/>
-      </w:r>
-      <w:r>
-        <w:t>) orders</w:t>
-      </w:r>
-      <w:r>
-        <w:t xml:space="preserve"> which were not added due to unavailable tables, i.e. orders that were not added as per </w:t>
-      </w:r>
-      <w:r>
-        <w:fldChar w:fldCharType="begin"/>
-      </w:r>
-      <w:r>
-        <w:instrText xml:space="preserve"> REF _Ref502569198 \r \h </w:instrText>
-      </w:r>
-      <w:r>
-        <w:fldChar w:fldCharType="separate"/>
-      </w:r>
-      <w:r>
-        <w:rPr>
-          <w:cs/>
-        </w:rPr>
-        <w:t>‎</w:t>
-      </w:r>
-      <w:r>
-        <w:t>1.1.2.1.1.1.2</w:t>
-      </w:r>
-      <w:r>
-        <w:fldChar w:fldCharType="end"/>
-      </w:r>
-    </w:p>
-    <w:p>
-      <w:pPr>
-        <w:pStyle w:val="ListParagraph"/>
-        <w:bidi w:val="0"/>
-        <w:ind w:left="0"/>
-      </w:pPr>
-    </w:p>
-    <w:p>
-      <w:pPr>
-        <w:pStyle w:val="ListParagraph"/>
-        <w:bidi w:val="0"/>
-        <w:ind w:left="0"/>
-      </w:pPr>
+        <w:t>שאלה 2</w:t>
+      </w:r>
+    </w:p>
+    <w:p>
+      <w:pPr>
+        <w:rPr>
+          <w:rFonts w:hint="cs"/>
+          <w:rtl/>
+        </w:rPr>
+      </w:pPr>
+      <w:bookmarkStart w:id="26" w:name="_GoBack"/>
+      <w:bookmarkEnd w:id="26"/>
     </w:p>
     <w:sectPr>
       <w:headerReference w:type="default" r:id="rId8"/>
@@ -4304,6 +4585,7 @@
   <w:style w:type="character" w:default="1" w:styleId="DefaultParagraphFont">
     <w:name w:val="Default Paragraph Font"/>
     <w:uiPriority w:val="1"/>
+    <w:semiHidden/>
     <w:unhideWhenUsed/>
   </w:style>
   <w:style w:type="table" w:default="1" w:styleId="TableNormal">
@@ -4862,7 +5144,7 @@
 </file>
 
 <file path=customXml/itemProps1.xml><?xml version="1.0" encoding="utf-8"?>
-<ds:datastoreItem xmlns:ds="http://schemas.openxmlformats.org/officeDocument/2006/customXml" ds:itemID="{D8621001-6A7B-4D98-A465-63B076E53951}">
+<ds:datastoreItem xmlns:ds="http://schemas.openxmlformats.org/officeDocument/2006/customXml" ds:itemID="{56780799-3F58-4CDC-B45F-787F63342651}">
   <ds:schemaRefs>
     <ds:schemaRef ds:uri="http://schemas.openxmlformats.org/officeDocument/2006/bibliography"/>
   </ds:schemaRefs>

</xml_diff>

<commit_message>
Added note to ClassDiagram
</commit_message>
<xml_diff>
--- a/homework3/dry.docx
+++ b/homework3/dry.docx
@@ -767,13 +767,7 @@
         <w:bidi w:val="0"/>
       </w:pPr>
       <w:r>
-        <w:t xml:space="preserve">If the </w:t>
-      </w:r>
-      <w:r>
-        <w:t>End-user's name does not exist in the company, or the company does not exist</w:t>
-      </w:r>
-      <w:r>
-        <w:t>, the system shall notify the End-user</w:t>
+        <w:t>If the End-user's name does not exist in the company, or the company does not exist, the system shall notify the End-user</w:t>
       </w:r>
     </w:p>
     <w:p>
@@ -868,12 +862,9 @@
     <w:p>
       <w:pPr>
         <w:rPr>
-          <w:rFonts w:hint="cs"/>
           <w:rtl/>
         </w:rPr>
       </w:pPr>
-      <w:bookmarkStart w:id="21" w:name="_GoBack"/>
-      <w:bookmarkEnd w:id="21"/>
     </w:p>
     <w:p>
       <w:pPr>
@@ -1428,11 +1419,11 @@
         <w:bidi w:val="0"/>
         <w:jc w:val="both"/>
       </w:pPr>
-      <w:bookmarkStart w:id="22" w:name="_Ref502757643"/>
+      <w:bookmarkStart w:id="21" w:name="_Ref502757643"/>
       <w:r>
         <w:t>Changing company employee list</w:t>
       </w:r>
-      <w:bookmarkEnd w:id="22"/>
+      <w:bookmarkEnd w:id="21"/>
     </w:p>
     <w:p>
       <w:pPr>
@@ -1658,7 +1649,7 @@
         </w:numPr>
         <w:bidi w:val="0"/>
       </w:pPr>
-      <w:bookmarkStart w:id="23" w:name="_Ref502569066"/>
+      <w:bookmarkStart w:id="22" w:name="_Ref502569066"/>
       <w:r>
         <w:t xml:space="preserve">The system shall allow the </w:t>
       </w:r>
@@ -1692,7 +1683,7 @@
       <w:r>
         <w:t>, from the system</w:t>
       </w:r>
-      <w:bookmarkEnd w:id="23"/>
+      <w:bookmarkEnd w:id="22"/>
     </w:p>
     <w:p>
       <w:pPr>
@@ -2449,11 +2440,11 @@
         <w:pStyle w:val="Heading2"/>
         <w:bidi w:val="0"/>
       </w:pPr>
-      <w:bookmarkStart w:id="24" w:name="_Ref502569711"/>
+      <w:bookmarkStart w:id="23" w:name="_Ref502569711"/>
       <w:r>
         <w:t>Displaying and editing VIP-users</w:t>
       </w:r>
-      <w:bookmarkEnd w:id="24"/>
+      <w:bookmarkEnd w:id="23"/>
     </w:p>
     <w:p>
       <w:pPr>
@@ -2568,12 +2559,12 @@
         <w:pStyle w:val="Heading2"/>
         <w:bidi w:val="0"/>
       </w:pPr>
-      <w:bookmarkStart w:id="25" w:name="_Ref502567535"/>
+      <w:bookmarkStart w:id="24" w:name="_Ref502567535"/>
       <w:r>
         <w:t>Displaying and editing valid orders rules</w:t>
       </w:r>
     </w:p>
-    <w:bookmarkEnd w:id="25"/>
+    <w:bookmarkEnd w:id="24"/>
     <w:p>
       <w:pPr>
         <w:pStyle w:val="ListParagraph"/>
@@ -8219,10 +8210,10 @@
           <w:rtl/>
         </w:rPr>
         <w:drawing>
-          <wp:inline distT="0" distB="0" distL="0" distR="0" wp14:anchorId="0F2B9525" wp14:editId="0490829B">
-            <wp:extent cx="5731510" cy="3059430"/>
-            <wp:effectExtent l="0" t="0" r="2540" b="7620"/>
-            <wp:docPr id="5" name="Graphic 5"/>
+          <wp:inline distT="0" distB="0" distL="0" distR="0" wp14:anchorId="7E9F3693" wp14:editId="28AD3580">
+            <wp:extent cx="5731510" cy="2295525"/>
+            <wp:effectExtent l="0" t="0" r="2540" b="9525"/>
+            <wp:docPr id="6" name="Graphic 6"/>
             <wp:cNvGraphicFramePr>
               <a:graphicFrameLocks xmlns:a="http://schemas.openxmlformats.org/drawingml/2006/main" noChangeAspect="1"/>
             </wp:cNvGraphicFramePr>
@@ -8248,7 +8239,7 @@
                   <pic:spPr>
                     <a:xfrm>
                       <a:off x="0" y="0"/>
-                      <a:ext cx="5731510" cy="3059430"/>
+                      <a:ext cx="5731510" cy="2295525"/>
                     </a:xfrm>
                     <a:prstGeom prst="rect">
                       <a:avLst/>
@@ -8264,6 +8255,28 @@
     <w:p>
       <w:pPr>
         <w:rPr>
+          <w:rtl/>
+        </w:rPr>
+      </w:pPr>
+    </w:p>
+    <w:p>
+      <w:pPr>
+        <w:rPr>
+          <w:rtl/>
+        </w:rPr>
+      </w:pPr>
+    </w:p>
+    <w:p>
+      <w:pPr>
+        <w:rPr>
+          <w:rtl/>
+        </w:rPr>
+      </w:pPr>
+    </w:p>
+    <w:p>
+      <w:pPr>
+        <w:rPr>
+          <w:rFonts w:hint="cs"/>
           <w:rtl/>
         </w:rPr>
       </w:pPr>
@@ -8604,7 +8617,12 @@
               <w:cnfStyle w:val="000000100000" w:firstRow="0" w:lastRow="0" w:firstColumn="0" w:lastColumn="0" w:oddVBand="0" w:evenVBand="0" w:oddHBand="1" w:evenHBand="0" w:firstRowFirstColumn="0" w:firstRowLastColumn="0" w:lastRowFirstColumn="0" w:lastRowLastColumn="0"/>
             </w:pPr>
             <w:r>
-              <w:t>Represents a person who can order VIP orders</w:t>
+              <w:t>Represents a pers</w:t>
+            </w:r>
+            <w:bookmarkStart w:id="25" w:name="_GoBack"/>
+            <w:bookmarkEnd w:id="25"/>
+            <w:r>
+              <w:t>on who can order VIP orders</w:t>
             </w:r>
           </w:p>
         </w:tc>
@@ -11592,7 +11610,7 @@
 </file>
 
 <file path=customXml/itemProps1.xml><?xml version="1.0" encoding="utf-8"?>
-<ds:datastoreItem xmlns:ds="http://schemas.openxmlformats.org/officeDocument/2006/customXml" ds:itemID="{DF2A62C6-EF19-43C5-8D4F-85B54E807254}">
+<ds:datastoreItem xmlns:ds="http://schemas.openxmlformats.org/officeDocument/2006/customXml" ds:itemID="{4EAC57FF-6954-497E-B134-0DABC0F45791}">
   <ds:schemaRefs>
     <ds:schemaRef ds:uri="http://schemas.openxmlformats.org/officeDocument/2006/bibliography"/>
   </ds:schemaRefs>

</xml_diff>